<commit_message>
documentation + début de stage 2e année
</commit_message>
<xml_diff>
--- a/assets/documentation/gsb/Mise en place des applications Web.docx
+++ b/assets/documentation/gsb/Mise en place des applications Web.docx
@@ -699,7 +699,7 @@
           <w:r>
             <w:fldChar w:fldCharType="separate"/>
           </w:r>
-          <w:hyperlink w:anchor="_Toc167285367" w:history="1">
+          <w:hyperlink w:anchor="_Toc167369589" w:history="1">
             <w:r>
               <w:rPr>
                 <w:rStyle w:val="Lienhypertexte"/>
@@ -727,7 +727,7 @@
                 <w:noProof/>
                 <w:webHidden/>
               </w:rPr>
-              <w:instrText xml:space="preserve"> PAGEREF _Toc167285367 \h </w:instrText>
+              <w:instrText xml:space="preserve"> PAGEREF _Toc167369589 \h </w:instrText>
             </w:r>
             <w:r>
               <w:rPr>
@@ -772,7 +772,7 @@
               <w14:ligatures w14:val="standardContextual"/>
             </w:rPr>
           </w:pPr>
-          <w:hyperlink w:anchor="_Toc167285368" w:history="1">
+          <w:hyperlink w:anchor="_Toc167369590" w:history="1">
             <w:r>
               <w:rPr>
                 <w:rStyle w:val="Lienhypertexte"/>
@@ -799,7 +799,7 @@
                 <w:noProof/>
                 <w:webHidden/>
               </w:rPr>
-              <w:instrText xml:space="preserve"> PAGEREF _Toc167285368 \h </w:instrText>
+              <w:instrText xml:space="preserve"> PAGEREF _Toc167369590 \h </w:instrText>
             </w:r>
             <w:r>
               <w:rPr>
@@ -844,7 +844,7 @@
               <w14:ligatures w14:val="standardContextual"/>
             </w:rPr>
           </w:pPr>
-          <w:hyperlink w:anchor="_Toc167285369" w:history="1">
+          <w:hyperlink w:anchor="_Toc167369591" w:history="1">
             <w:r>
               <w:rPr>
                 <w:rStyle w:val="Lienhypertexte"/>
@@ -871,7 +871,7 @@
                 <w:noProof/>
                 <w:webHidden/>
               </w:rPr>
-              <w:instrText xml:space="preserve"> PAGEREF _Toc167285369 \h </w:instrText>
+              <w:instrText xml:space="preserve"> PAGEREF _Toc167369591 \h </w:instrText>
             </w:r>
             <w:r>
               <w:rPr>
@@ -916,7 +916,7 @@
               <w14:ligatures w14:val="standardContextual"/>
             </w:rPr>
           </w:pPr>
-          <w:hyperlink w:anchor="_Toc167285370" w:history="1">
+          <w:hyperlink w:anchor="_Toc167369592" w:history="1">
             <w:r>
               <w:rPr>
                 <w:rStyle w:val="Lienhypertexte"/>
@@ -943,7 +943,7 @@
                 <w:noProof/>
                 <w:webHidden/>
               </w:rPr>
-              <w:instrText xml:space="preserve"> PAGEREF _Toc167285370 \h </w:instrText>
+              <w:instrText xml:space="preserve"> PAGEREF _Toc167369592 \h </w:instrText>
             </w:r>
             <w:r>
               <w:rPr>
@@ -988,7 +988,7 @@
               <w14:ligatures w14:val="standardContextual"/>
             </w:rPr>
           </w:pPr>
-          <w:hyperlink w:anchor="_Toc167285371" w:history="1">
+          <w:hyperlink w:anchor="_Toc167369593" w:history="1">
             <w:r>
               <w:rPr>
                 <w:rStyle w:val="Lienhypertexte"/>
@@ -1015,7 +1015,7 @@
                 <w:noProof/>
                 <w:webHidden/>
               </w:rPr>
-              <w:instrText xml:space="preserve"> PAGEREF _Toc167285371 \h </w:instrText>
+              <w:instrText xml:space="preserve"> PAGEREF _Toc167369593 \h </w:instrText>
             </w:r>
             <w:r>
               <w:rPr>
@@ -1060,7 +1060,7 @@
               <w14:ligatures w14:val="standardContextual"/>
             </w:rPr>
           </w:pPr>
-          <w:hyperlink w:anchor="_Toc167285372" w:history="1">
+          <w:hyperlink w:anchor="_Toc167369594" w:history="1">
             <w:r>
               <w:rPr>
                 <w:rStyle w:val="Lienhypertexte"/>
@@ -1087,7 +1087,7 @@
                 <w:noProof/>
                 <w:webHidden/>
               </w:rPr>
-              <w:instrText xml:space="preserve"> PAGEREF _Toc167285372 \h </w:instrText>
+              <w:instrText xml:space="preserve"> PAGEREF _Toc167369594 \h </w:instrText>
             </w:r>
             <w:r>
               <w:rPr>
@@ -1132,7 +1132,7 @@
               <w14:ligatures w14:val="standardContextual"/>
             </w:rPr>
           </w:pPr>
-          <w:hyperlink w:anchor="_Toc167285373" w:history="1">
+          <w:hyperlink w:anchor="_Toc167369595" w:history="1">
             <w:r>
               <w:rPr>
                 <w:rStyle w:val="Lienhypertexte"/>
@@ -1159,7 +1159,7 @@
                 <w:noProof/>
                 <w:webHidden/>
               </w:rPr>
-              <w:instrText xml:space="preserve"> PAGEREF _Toc167285373 \h </w:instrText>
+              <w:instrText xml:space="preserve"> PAGEREF _Toc167369595 \h </w:instrText>
             </w:r>
             <w:r>
               <w:rPr>
@@ -1204,7 +1204,7 @@
               <w14:ligatures w14:val="standardContextual"/>
             </w:rPr>
           </w:pPr>
-          <w:hyperlink w:anchor="_Toc167285374" w:history="1">
+          <w:hyperlink w:anchor="_Toc167369596" w:history="1">
             <w:r>
               <w:rPr>
                 <w:rStyle w:val="Lienhypertexte"/>
@@ -1231,7 +1231,7 @@
                 <w:noProof/>
                 <w:webHidden/>
               </w:rPr>
-              <w:instrText xml:space="preserve"> PAGEREF _Toc167285374 \h </w:instrText>
+              <w:instrText xml:space="preserve"> PAGEREF _Toc167369596 \h </w:instrText>
             </w:r>
             <w:r>
               <w:rPr>
@@ -1263,6 +1263,78 @@
           </w:hyperlink>
         </w:p>
         <w:p>
+          <w:pPr>
+            <w:pStyle w:val="TM2"/>
+            <w:tabs>
+              <w:tab w:val="right" w:leader="dot" w:pos="9057"/>
+            </w:tabs>
+            <w:rPr>
+              <w:noProof/>
+              <w:kern w:val="2"/>
+              <w:sz w:val="24"/>
+              <w:szCs w:val="24"/>
+              <w14:ligatures w14:val="standardContextual"/>
+            </w:rPr>
+          </w:pPr>
+          <w:hyperlink w:anchor="_Toc167369597" w:history="1">
+            <w:r>
+              <w:rPr>
+                <w:rStyle w:val="Lienhypertexte"/>
+                <w:noProof/>
+              </w:rPr>
+              <w:t>.htaccess</w:t>
+            </w:r>
+            <w:r>
+              <w:rPr>
+                <w:noProof/>
+                <w:webHidden/>
+              </w:rPr>
+              <w:tab/>
+            </w:r>
+            <w:r>
+              <w:rPr>
+                <w:noProof/>
+                <w:webHidden/>
+              </w:rPr>
+              <w:fldChar w:fldCharType="begin"/>
+            </w:r>
+            <w:r>
+              <w:rPr>
+                <w:noProof/>
+                <w:webHidden/>
+              </w:rPr>
+              <w:instrText xml:space="preserve"> PAGEREF _Toc167369597 \h </w:instrText>
+            </w:r>
+            <w:r>
+              <w:rPr>
+                <w:noProof/>
+                <w:webHidden/>
+              </w:rPr>
+            </w:r>
+            <w:r>
+              <w:rPr>
+                <w:noProof/>
+                <w:webHidden/>
+              </w:rPr>
+              <w:fldChar w:fldCharType="separate"/>
+            </w:r>
+            <w:r>
+              <w:rPr>
+                <w:noProof/>
+                <w:webHidden/>
+              </w:rPr>
+              <w:t>17</w:t>
+            </w:r>
+            <w:r>
+              <w:rPr>
+                <w:noProof/>
+                <w:webHidden/>
+              </w:rPr>
+              <w:fldChar w:fldCharType="end"/>
+            </w:r>
+          </w:hyperlink>
+        </w:p>
+        <w:p>
           <w:r>
             <w:rPr>
               <w:b/>
@@ -1281,7 +1353,7 @@
           <w:rFonts w:asciiTheme="minorHAnsi" w:hAnsiTheme="minorHAnsi" w:cs="Arial"/>
         </w:rPr>
       </w:pPr>
-      <w:bookmarkStart w:id="0" w:name="_Toc167285367"/>
+      <w:bookmarkStart w:id="0" w:name="_Toc167369589"/>
       <w:r>
         <w:rPr>
           <w:rFonts w:asciiTheme="minorHAnsi" w:hAnsiTheme="minorHAnsi" w:cs="Arial"/>
@@ -1306,7 +1378,7 @@
       <w:pPr>
         <w:pStyle w:val="Titre2"/>
       </w:pPr>
-      <w:bookmarkStart w:id="1" w:name="_Toc167285368"/>
+      <w:bookmarkStart w:id="1" w:name="_Toc167369590"/>
       <w:r>
         <w:t>Nginx</w:t>
       </w:r>
@@ -1357,7 +1429,7 @@
       <w:pPr>
         <w:pStyle w:val="Titre2"/>
       </w:pPr>
-      <w:bookmarkStart w:id="2" w:name="_Toc167285369"/>
+      <w:bookmarkStart w:id="2" w:name="_Toc167369591"/>
       <w:r>
         <w:t>Nginx ou Apache ?</w:t>
       </w:r>
@@ -1563,7 +1635,7 @@
       <w:pPr>
         <w:pStyle w:val="Titre1"/>
       </w:pPr>
-      <w:bookmarkStart w:id="3" w:name="_Toc167285370"/>
+      <w:bookmarkStart w:id="3" w:name="_Toc167369592"/>
       <w:r>
         <w:lastRenderedPageBreak/>
         <w:t xml:space="preserve">Création </w:t>
@@ -1864,8 +1936,17 @@
           <w:color w:val="9BBB59" w:themeColor="accent3"/>
           <w:lang w:val="en-US"/>
         </w:rPr>
-        <w:t>srv-web1-2</w:t>
-      </w:r>
+        <w:t>srv-web1-</w:t>
+      </w:r>
+      <w:proofErr w:type="gramStart"/>
+      <w:r>
+        <w:rPr>
+          <w:color w:val="9BBB59" w:themeColor="accent3"/>
+          <w:lang w:val="en-US"/>
+        </w:rPr>
+        <w:t>2</w:t>
+      </w:r>
+      <w:proofErr w:type="gramEnd"/>
     </w:p>
     <w:p>
       <w:pPr>
@@ -2367,8 +2448,17 @@
           <w:color w:val="9BBB59" w:themeColor="accent3"/>
           <w:lang w:val="en-US"/>
         </w:rPr>
-        <w:t>srv-web2-2</w:t>
-      </w:r>
+        <w:t>srv-web2-</w:t>
+      </w:r>
+      <w:proofErr w:type="gramStart"/>
+      <w:r>
+        <w:rPr>
+          <w:color w:val="9BBB59" w:themeColor="accent3"/>
+          <w:lang w:val="en-US"/>
+        </w:rPr>
+        <w:t>2</w:t>
+      </w:r>
+      <w:proofErr w:type="gramEnd"/>
     </w:p>
     <w:p>
       <w:pPr>
@@ -2446,7 +2536,7 @@
       <w:pPr>
         <w:pStyle w:val="Titre1"/>
       </w:pPr>
-      <w:bookmarkStart w:id="4" w:name="_Toc167285371"/>
+      <w:bookmarkStart w:id="4" w:name="_Toc167369593"/>
       <w:proofErr w:type="spellStart"/>
       <w:r>
         <w:lastRenderedPageBreak/>
@@ -3414,24 +3504,49 @@
           <w:color w:val="FFFFFF" w:themeColor="background1"/>
           <w:lang w:val="en-US"/>
         </w:rPr>
-        <w:t>listen 80;</w:t>
-      </w:r>
-    </w:p>
-    <w:p>
-      <w:pPr>
-        <w:spacing w:after="0"/>
-        <w:jc w:val="both"/>
-        <w:rPr>
-          <w:color w:val="FFFFFF" w:themeColor="background1"/>
-          <w:lang w:val="en-US"/>
-        </w:rPr>
-      </w:pPr>
-      <w:r>
-        <w:rPr>
-          <w:color w:val="FFFFFF" w:themeColor="background1"/>
-          <w:lang w:val="en-US"/>
-        </w:rPr>
-        <w:t xml:space="preserve">        listen [::]:80;</w:t>
+        <w:t xml:space="preserve">listen </w:t>
+      </w:r>
+      <w:proofErr w:type="gramStart"/>
+      <w:r>
+        <w:rPr>
+          <w:color w:val="FFFFFF" w:themeColor="background1"/>
+          <w:lang w:val="en-US"/>
+        </w:rPr>
+        <w:t>80;</w:t>
+      </w:r>
+      <w:proofErr w:type="gramEnd"/>
+    </w:p>
+    <w:p>
+      <w:pPr>
+        <w:spacing w:after="0"/>
+        <w:jc w:val="both"/>
+        <w:rPr>
+          <w:color w:val="FFFFFF" w:themeColor="background1"/>
+          <w:lang w:val="en-US"/>
+        </w:rPr>
+      </w:pPr>
+      <w:r>
+        <w:rPr>
+          <w:color w:val="FFFFFF" w:themeColor="background1"/>
+          <w:lang w:val="en-US"/>
+        </w:rPr>
+        <w:t xml:space="preserve">        listen </w:t>
+      </w:r>
+      <w:proofErr w:type="gramStart"/>
+      <w:r>
+        <w:rPr>
+          <w:color w:val="FFFFFF" w:themeColor="background1"/>
+          <w:lang w:val="en-US"/>
+        </w:rPr>
+        <w:t>[::</w:t>
+      </w:r>
+      <w:proofErr w:type="gramEnd"/>
+      <w:r>
+        <w:rPr>
+          <w:color w:val="FFFFFF" w:themeColor="background1"/>
+          <w:lang w:val="en-US"/>
+        </w:rPr>
+        <w:t>]:80;</w:t>
       </w:r>
     </w:p>
     <w:p>
@@ -3464,42 +3579,69 @@
           <w:color w:val="FFFFFF" w:themeColor="background1"/>
           <w:lang w:val="en-US"/>
         </w:rPr>
-        <w:t xml:space="preserve"> off;</w:t>
-      </w:r>
-    </w:p>
-    <w:p>
-      <w:pPr>
-        <w:spacing w:after="0"/>
-        <w:jc w:val="both"/>
-        <w:rPr>
-          <w:color w:val="FFFFFF" w:themeColor="background1"/>
-          <w:lang w:val="en-US"/>
-        </w:rPr>
-      </w:pPr>
-      <w:r>
-        <w:rPr>
-          <w:color w:val="FFFFFF" w:themeColor="background1"/>
-          <w:lang w:val="en-US"/>
-        </w:rPr>
-        <w:t xml:space="preserve">        #client_max_body_size 15M;</w:t>
-      </w:r>
-    </w:p>
-    <w:p>
-      <w:pPr>
-        <w:spacing w:after="0"/>
-        <w:jc w:val="both"/>
-        <w:rPr>
-          <w:color w:val="FFFFFF" w:themeColor="background1"/>
-          <w:lang w:val="en-US"/>
-        </w:rPr>
-      </w:pPr>
-      <w:r>
-        <w:rPr>
-          <w:color w:val="FFFFFF" w:themeColor="background1"/>
-          <w:lang w:val="en-US"/>
-        </w:rPr>
-        <w:t xml:space="preserve">        #client_body_buffer_size 128k;</w:t>
-      </w:r>
+        <w:t xml:space="preserve"> </w:t>
+      </w:r>
+      <w:proofErr w:type="gramStart"/>
+      <w:r>
+        <w:rPr>
+          <w:color w:val="FFFFFF" w:themeColor="background1"/>
+          <w:lang w:val="en-US"/>
+        </w:rPr>
+        <w:t>off;</w:t>
+      </w:r>
+      <w:proofErr w:type="gramEnd"/>
+    </w:p>
+    <w:p>
+      <w:pPr>
+        <w:spacing w:after="0"/>
+        <w:jc w:val="both"/>
+        <w:rPr>
+          <w:color w:val="FFFFFF" w:themeColor="background1"/>
+          <w:lang w:val="en-US"/>
+        </w:rPr>
+      </w:pPr>
+      <w:r>
+        <w:rPr>
+          <w:color w:val="FFFFFF" w:themeColor="background1"/>
+          <w:lang w:val="en-US"/>
+        </w:rPr>
+        <w:t xml:space="preserve">        #client_max_body_size </w:t>
+      </w:r>
+      <w:proofErr w:type="gramStart"/>
+      <w:r>
+        <w:rPr>
+          <w:color w:val="FFFFFF" w:themeColor="background1"/>
+          <w:lang w:val="en-US"/>
+        </w:rPr>
+        <w:t>15M;</w:t>
+      </w:r>
+      <w:proofErr w:type="gramEnd"/>
+    </w:p>
+    <w:p>
+      <w:pPr>
+        <w:spacing w:after="0"/>
+        <w:jc w:val="both"/>
+        <w:rPr>
+          <w:color w:val="FFFFFF" w:themeColor="background1"/>
+          <w:lang w:val="en-US"/>
+        </w:rPr>
+      </w:pPr>
+      <w:r>
+        <w:rPr>
+          <w:color w:val="FFFFFF" w:themeColor="background1"/>
+          <w:lang w:val="en-US"/>
+        </w:rPr>
+        <w:t xml:space="preserve">        #client_body_buffer_size </w:t>
+      </w:r>
+      <w:proofErr w:type="gramStart"/>
+      <w:r>
+        <w:rPr>
+          <w:color w:val="FFFFFF" w:themeColor="background1"/>
+          <w:lang w:val="en-US"/>
+        </w:rPr>
+        <w:t>128k;</w:t>
+      </w:r>
+      <w:proofErr w:type="gramEnd"/>
       <w:r>
         <w:rPr>
           <w:noProof/>
@@ -3541,6 +3683,7 @@
         <w:t xml:space="preserve"> </w:t>
       </w:r>
       <w:proofErr w:type="spellStart"/>
+      <w:proofErr w:type="gramStart"/>
       <w:r>
         <w:rPr>
           <w:color w:val="FFFFFF" w:themeColor="background1"/>
@@ -3556,6 +3699,7 @@
         </w:rPr>
         <w:t>;</w:t>
       </w:r>
+      <w:proofErr w:type="gramEnd"/>
     </w:p>
     <w:p>
       <w:pPr>
@@ -3587,8 +3731,17 @@
           <w:color w:val="FFFFFF" w:themeColor="background1"/>
           <w:lang w:val="en-US"/>
         </w:rPr>
-        <w:t>/gsb.org/wiki;</w:t>
-      </w:r>
+        <w:t>/gsb.org/</w:t>
+      </w:r>
+      <w:proofErr w:type="gramStart"/>
+      <w:r>
+        <w:rPr>
+          <w:color w:val="FFFFFF" w:themeColor="background1"/>
+          <w:lang w:val="en-US"/>
+        </w:rPr>
+        <w:t>wiki;</w:t>
+      </w:r>
+      <w:proofErr w:type="gramEnd"/>
     </w:p>
     <w:p>
       <w:pPr>
@@ -3654,8 +3807,17 @@
           <w:color w:val="FFFFFF" w:themeColor="background1"/>
           <w:lang w:val="en-US"/>
         </w:rPr>
-        <w:t xml:space="preserve"> $uri $uri/ @dokuwiki;</w:t>
-      </w:r>
+        <w:t xml:space="preserve"> $uri $uri/ @</w:t>
+      </w:r>
+      <w:proofErr w:type="gramStart"/>
+      <w:r>
+        <w:rPr>
+          <w:color w:val="FFFFFF" w:themeColor="background1"/>
+          <w:lang w:val="en-US"/>
+        </w:rPr>
+        <w:t>dokuwiki;</w:t>
+      </w:r>
+      <w:proofErr w:type="gramEnd"/>
     </w:p>
     <w:p>
       <w:pPr>
@@ -3738,8 +3900,17 @@
           <w:color w:val="FFFFFF" w:themeColor="background1"/>
           <w:lang w:val="en-US"/>
         </w:rPr>
-        <w:t xml:space="preserve">                expires 30d;</w:t>
-      </w:r>
+        <w:t xml:space="preserve">                expires </w:t>
+      </w:r>
+      <w:proofErr w:type="gramStart"/>
+      <w:r>
+        <w:rPr>
+          <w:color w:val="FFFFFF" w:themeColor="background1"/>
+          <w:lang w:val="en-US"/>
+        </w:rPr>
+        <w:t>30d;</w:t>
+      </w:r>
+      <w:proofErr w:type="gramEnd"/>
     </w:p>
     <w:p>
       <w:pPr>
@@ -4035,8 +4206,17 @@
           <w:color w:val="FFFFFF" w:themeColor="background1"/>
           <w:lang w:val="en-US"/>
         </w:rPr>
-        <w:t>=$1 last;</w:t>
-      </w:r>
+        <w:t xml:space="preserve">=$1 </w:t>
+      </w:r>
+      <w:proofErr w:type="gramStart"/>
+      <w:r>
+        <w:rPr>
+          <w:color w:val="FFFFFF" w:themeColor="background1"/>
+          <w:lang w:val="en-US"/>
+        </w:rPr>
+        <w:t>last;</w:t>
+      </w:r>
+      <w:proofErr w:type="gramEnd"/>
     </w:p>
     <w:p>
       <w:pPr>
@@ -4068,8 +4248,17 @@
           <w:color w:val="FFFFFF" w:themeColor="background1"/>
           <w:lang w:val="en-US"/>
         </w:rPr>
-        <w:t>=$1 last;</w:t>
-      </w:r>
+        <w:t xml:space="preserve">=$1 </w:t>
+      </w:r>
+      <w:proofErr w:type="gramStart"/>
+      <w:r>
+        <w:rPr>
+          <w:color w:val="FFFFFF" w:themeColor="background1"/>
+          <w:lang w:val="en-US"/>
+        </w:rPr>
+        <w:t>last;</w:t>
+      </w:r>
+      <w:proofErr w:type="gramEnd"/>
     </w:p>
     <w:p>
       <w:pPr>
@@ -4101,8 +4290,17 @@
           <w:color w:val="FFFFFF" w:themeColor="background1"/>
           <w:lang w:val="en-US"/>
         </w:rPr>
-        <w:t>=export_$1&amp;id=$2 last;</w:t>
-      </w:r>
+        <w:t xml:space="preserve">=export_$1&amp;id=$2 </w:t>
+      </w:r>
+      <w:proofErr w:type="gramStart"/>
+      <w:r>
+        <w:rPr>
+          <w:color w:val="FFFFFF" w:themeColor="background1"/>
+          <w:lang w:val="en-US"/>
+        </w:rPr>
+        <w:t>last;</w:t>
+      </w:r>
+      <w:proofErr w:type="gramEnd"/>
     </w:p>
     <w:p>
       <w:pPr>
@@ -4134,8 +4332,17 @@
           <w:color w:val="FFFFFF" w:themeColor="background1"/>
           <w:lang w:val="en-US"/>
         </w:rPr>
-        <w:t>=$1 last;</w:t>
-      </w:r>
+        <w:t xml:space="preserve">=$1 </w:t>
+      </w:r>
+      <w:proofErr w:type="gramStart"/>
+      <w:r>
+        <w:rPr>
+          <w:color w:val="FFFFFF" w:themeColor="background1"/>
+          <w:lang w:val="en-US"/>
+        </w:rPr>
+        <w:t>last;</w:t>
+      </w:r>
+      <w:proofErr w:type="gramEnd"/>
     </w:p>
     <w:p>
       <w:pPr>
@@ -4429,8 +4636,17 @@
           <w:color w:val="FFFFFF" w:themeColor="background1"/>
           <w:lang w:val="en-US"/>
         </w:rPr>
-        <w:t xml:space="preserve"> $uri =404;</w:t>
-      </w:r>
+        <w:t xml:space="preserve"> $uri =</w:t>
+      </w:r>
+      <w:proofErr w:type="gramStart"/>
+      <w:r>
+        <w:rPr>
+          <w:color w:val="FFFFFF" w:themeColor="background1"/>
+          <w:lang w:val="en-US"/>
+        </w:rPr>
+        <w:t>404;</w:t>
+      </w:r>
+      <w:proofErr w:type="gramEnd"/>
     </w:p>
     <w:p>
       <w:pPr>
@@ -4465,6 +4681,7 @@
         <w:t xml:space="preserve">   </w:t>
       </w:r>
       <w:proofErr w:type="spellStart"/>
+      <w:proofErr w:type="gramStart"/>
       <w:r>
         <w:rPr>
           <w:color w:val="FFFFFF" w:themeColor="background1"/>
@@ -4496,6 +4713,7 @@
         </w:rPr>
         <w:t>/php8.2-fpm.sock;</w:t>
       </w:r>
+      <w:proofErr w:type="gramEnd"/>
     </w:p>
     <w:p>
       <w:pPr>
@@ -4530,6 +4748,7 @@
         <w:t xml:space="preserve">  </w:t>
       </w:r>
       <w:proofErr w:type="spellStart"/>
+      <w:proofErr w:type="gramStart"/>
       <w:r>
         <w:rPr>
           <w:color w:val="FFFFFF" w:themeColor="background1"/>
@@ -4545,6 +4764,7 @@
         </w:rPr>
         <w:t>;</w:t>
       </w:r>
+      <w:proofErr w:type="gramEnd"/>
     </w:p>
     <w:p>
       <w:pPr>
@@ -4584,7 +4804,15 @@
           <w:color w:val="FFFFFF" w:themeColor="background1"/>
           <w:lang w:val="en-US"/>
         </w:rPr>
-        <w:t>document_root$fastcgi_script_name</w:t>
+        <w:t>document_root$fastcgi_script_</w:t>
+      </w:r>
+      <w:proofErr w:type="gramStart"/>
+      <w:r>
+        <w:rPr>
+          <w:color w:val="FFFFFF" w:themeColor="background1"/>
+          <w:lang w:val="en-US"/>
+        </w:rPr>
+        <w:t>name</w:t>
       </w:r>
       <w:proofErr w:type="spellEnd"/>
       <w:r>
@@ -4594,6 +4822,7 @@
         </w:rPr>
         <w:t>;</w:t>
       </w:r>
+      <w:proofErr w:type="gramEnd"/>
     </w:p>
     <w:p>
       <w:pPr>
@@ -4633,7 +4862,15 @@
           <w:color w:val="FFFFFF" w:themeColor="background1"/>
           <w:lang w:val="en-US"/>
         </w:rPr>
-        <w:t>fastcgi_params</w:t>
+        <w:t>fastcgi_</w:t>
+      </w:r>
+      <w:proofErr w:type="gramStart"/>
+      <w:r>
+        <w:rPr>
+          <w:color w:val="FFFFFF" w:themeColor="background1"/>
+          <w:lang w:val="en-US"/>
+        </w:rPr>
+        <w:t>params</w:t>
       </w:r>
       <w:proofErr w:type="spellEnd"/>
       <w:r>
@@ -4643,6 +4880,7 @@
         </w:rPr>
         <w:t>;</w:t>
       </w:r>
+      <w:proofErr w:type="gramEnd"/>
     </w:p>
     <w:p>
       <w:pPr>
@@ -4682,7 +4920,15 @@
           <w:color w:val="FFFFFF" w:themeColor="background1"/>
           <w:lang w:val="en-US"/>
         </w:rPr>
-        <w:t>query_string</w:t>
+        <w:t>query_</w:t>
+      </w:r>
+      <w:proofErr w:type="gramStart"/>
+      <w:r>
+        <w:rPr>
+          <w:color w:val="FFFFFF" w:themeColor="background1"/>
+          <w:lang w:val="en-US"/>
+        </w:rPr>
+        <w:t>string</w:t>
       </w:r>
       <w:proofErr w:type="spellEnd"/>
       <w:r>
@@ -4692,6 +4938,7 @@
         </w:rPr>
         <w:t>;</w:t>
       </w:r>
+      <w:proofErr w:type="gramEnd"/>
     </w:p>
     <w:p>
       <w:pPr>
@@ -4731,7 +4978,15 @@
           <w:color w:val="FFFFFF" w:themeColor="background1"/>
           <w:lang w:val="en-US"/>
         </w:rPr>
-        <w:t>request_method</w:t>
+        <w:t>request_</w:t>
+      </w:r>
+      <w:proofErr w:type="gramStart"/>
+      <w:r>
+        <w:rPr>
+          <w:color w:val="FFFFFF" w:themeColor="background1"/>
+          <w:lang w:val="en-US"/>
+        </w:rPr>
+        <w:t>method</w:t>
       </w:r>
       <w:proofErr w:type="spellEnd"/>
       <w:r>
@@ -4741,6 +4996,7 @@
         </w:rPr>
         <w:t>;</w:t>
       </w:r>
+      <w:proofErr w:type="gramEnd"/>
     </w:p>
     <w:p>
       <w:pPr>
@@ -4780,7 +5036,15 @@
           <w:color w:val="FFFFFF" w:themeColor="background1"/>
           <w:lang w:val="en-US"/>
         </w:rPr>
-        <w:t>content_type</w:t>
+        <w:t>content_</w:t>
+      </w:r>
+      <w:proofErr w:type="gramStart"/>
+      <w:r>
+        <w:rPr>
+          <w:color w:val="FFFFFF" w:themeColor="background1"/>
+          <w:lang w:val="en-US"/>
+        </w:rPr>
+        <w:t>type</w:t>
       </w:r>
       <w:proofErr w:type="spellEnd"/>
       <w:r>
@@ -4790,6 +5054,7 @@
         </w:rPr>
         <w:t>;</w:t>
       </w:r>
+      <w:proofErr w:type="gramEnd"/>
     </w:p>
     <w:p>
       <w:pPr>
@@ -4829,7 +5094,15 @@
           <w:color w:val="FFFFFF" w:themeColor="background1"/>
           <w:lang w:val="en-US"/>
         </w:rPr>
-        <w:t>content_length</w:t>
+        <w:t>content_</w:t>
+      </w:r>
+      <w:proofErr w:type="gramStart"/>
+      <w:r>
+        <w:rPr>
+          <w:color w:val="FFFFFF" w:themeColor="background1"/>
+          <w:lang w:val="en-US"/>
+        </w:rPr>
+        <w:t>length</w:t>
       </w:r>
       <w:proofErr w:type="spellEnd"/>
       <w:r>
@@ -4839,6 +5112,7 @@
         </w:rPr>
         <w:t>;</w:t>
       </w:r>
+      <w:proofErr w:type="gramEnd"/>
     </w:p>
     <w:p>
       <w:pPr>
@@ -4870,8 +5144,17 @@
           <w:color w:val="FFFFFF" w:themeColor="background1"/>
           <w:lang w:val="en-US"/>
         </w:rPr>
-        <w:t xml:space="preserve">        on;</w:t>
-      </w:r>
+        <w:t xml:space="preserve">        </w:t>
+      </w:r>
+      <w:proofErr w:type="gramStart"/>
+      <w:r>
+        <w:rPr>
+          <w:color w:val="FFFFFF" w:themeColor="background1"/>
+          <w:lang w:val="en-US"/>
+        </w:rPr>
+        <w:t>on;</w:t>
+      </w:r>
+      <w:proofErr w:type="gramEnd"/>
     </w:p>
     <w:p>
       <w:pPr>
@@ -4903,8 +5186,17 @@
           <w:color w:val="FFFFFF" w:themeColor="background1"/>
           <w:lang w:val="en-US"/>
         </w:rPr>
-        <w:t xml:space="preserve">     off;</w:t>
-      </w:r>
+        <w:t xml:space="preserve">     </w:t>
+      </w:r>
+      <w:proofErr w:type="gramStart"/>
+      <w:r>
+        <w:rPr>
+          <w:color w:val="FFFFFF" w:themeColor="background1"/>
+          <w:lang w:val="en-US"/>
+        </w:rPr>
+        <w:t>off;</w:t>
+      </w:r>
+      <w:proofErr w:type="gramEnd"/>
     </w:p>
     <w:p>
       <w:pPr>
@@ -4936,8 +5228,17 @@
           <w:color w:val="FFFFFF" w:themeColor="background1"/>
           <w:lang w:val="en-US"/>
         </w:rPr>
-        <w:t xml:space="preserve"> 60;</w:t>
-      </w:r>
+        <w:t xml:space="preserve"> </w:t>
+      </w:r>
+      <w:proofErr w:type="gramStart"/>
+      <w:r>
+        <w:rPr>
+          <w:color w:val="FFFFFF" w:themeColor="background1"/>
+          <w:lang w:val="en-US"/>
+        </w:rPr>
+        <w:t>60;</w:t>
+      </w:r>
+      <w:proofErr w:type="gramEnd"/>
     </w:p>
     <w:p>
       <w:pPr>
@@ -4969,8 +5270,17 @@
           <w:color w:val="FFFFFF" w:themeColor="background1"/>
           <w:lang w:val="en-US"/>
         </w:rPr>
-        <w:t xml:space="preserve"> 180;</w:t>
-      </w:r>
+        <w:t xml:space="preserve"> </w:t>
+      </w:r>
+      <w:proofErr w:type="gramStart"/>
+      <w:r>
+        <w:rPr>
+          <w:color w:val="FFFFFF" w:themeColor="background1"/>
+          <w:lang w:val="en-US"/>
+        </w:rPr>
+        <w:t>180;</w:t>
+      </w:r>
+      <w:proofErr w:type="gramEnd"/>
     </w:p>
     <w:p>
       <w:pPr>
@@ -5002,8 +5312,17 @@
           <w:color w:val="FFFFFF" w:themeColor="background1"/>
           <w:lang w:val="en-US"/>
         </w:rPr>
-        <w:t xml:space="preserve"> 180;</w:t>
-      </w:r>
+        <w:t xml:space="preserve"> </w:t>
+      </w:r>
+      <w:proofErr w:type="gramStart"/>
+      <w:r>
+        <w:rPr>
+          <w:color w:val="FFFFFF" w:themeColor="background1"/>
+          <w:lang w:val="en-US"/>
+        </w:rPr>
+        <w:t>180;</w:t>
+      </w:r>
+      <w:proofErr w:type="gramEnd"/>
     </w:p>
     <w:p>
       <w:pPr>
@@ -5035,8 +5354,17 @@
           <w:color w:val="FFFFFF" w:themeColor="background1"/>
           <w:lang w:val="en-US"/>
         </w:rPr>
-        <w:t xml:space="preserve"> 128k;</w:t>
-      </w:r>
+        <w:t xml:space="preserve"> </w:t>
+      </w:r>
+      <w:proofErr w:type="gramStart"/>
+      <w:r>
+        <w:rPr>
+          <w:color w:val="FFFFFF" w:themeColor="background1"/>
+          <w:lang w:val="en-US"/>
+        </w:rPr>
+        <w:t>128k;</w:t>
+      </w:r>
+      <w:proofErr w:type="gramEnd"/>
     </w:p>
     <w:p>
       <w:pPr>
@@ -5068,8 +5396,17 @@
           <w:color w:val="FFFFFF" w:themeColor="background1"/>
           <w:lang w:val="en-US"/>
         </w:rPr>
-        <w:t xml:space="preserve"> 4 256k;</w:t>
-      </w:r>
+        <w:t xml:space="preserve"> 4 </w:t>
+      </w:r>
+      <w:proofErr w:type="gramStart"/>
+      <w:r>
+        <w:rPr>
+          <w:color w:val="FFFFFF" w:themeColor="background1"/>
+          <w:lang w:val="en-US"/>
+        </w:rPr>
+        <w:t>256k;</w:t>
+      </w:r>
+      <w:proofErr w:type="gramEnd"/>
     </w:p>
     <w:p>
       <w:pPr>
@@ -5101,8 +5438,17 @@
           <w:color w:val="FFFFFF" w:themeColor="background1"/>
           <w:lang w:val="en-US"/>
         </w:rPr>
-        <w:t xml:space="preserve"> 256k;</w:t>
-      </w:r>
+        <w:t xml:space="preserve"> </w:t>
+      </w:r>
+      <w:proofErr w:type="gramStart"/>
+      <w:r>
+        <w:rPr>
+          <w:color w:val="FFFFFF" w:themeColor="background1"/>
+          <w:lang w:val="en-US"/>
+        </w:rPr>
+        <w:t>256k;</w:t>
+      </w:r>
+      <w:proofErr w:type="gramEnd"/>
     </w:p>
     <w:p>
       <w:pPr>
@@ -5134,8 +5480,17 @@
           <w:color w:val="FFFFFF" w:themeColor="background1"/>
           <w:lang w:val="en-US"/>
         </w:rPr>
-        <w:t xml:space="preserve"> 256k;</w:t>
-      </w:r>
+        <w:t xml:space="preserve"> </w:t>
+      </w:r>
+      <w:proofErr w:type="gramStart"/>
+      <w:r>
+        <w:rPr>
+          <w:color w:val="FFFFFF" w:themeColor="background1"/>
+          <w:lang w:val="en-US"/>
+        </w:rPr>
+        <w:t>256k;</w:t>
+      </w:r>
+      <w:proofErr w:type="gramEnd"/>
     </w:p>
     <w:p>
       <w:pPr>
@@ -5218,8 +5573,17 @@
           <w:color w:val="FFFFFF" w:themeColor="background1"/>
           <w:lang w:val="en-US"/>
         </w:rPr>
-        <w:t xml:space="preserve">                deny all;</w:t>
-      </w:r>
+        <w:t xml:space="preserve">                deny </w:t>
+      </w:r>
+      <w:proofErr w:type="gramStart"/>
+      <w:r>
+        <w:rPr>
+          <w:color w:val="FFFFFF" w:themeColor="background1"/>
+          <w:lang w:val="en-US"/>
+        </w:rPr>
+        <w:t>all;</w:t>
+      </w:r>
+      <w:proofErr w:type="gramEnd"/>
     </w:p>
     <w:p>
       <w:pPr>
@@ -5750,7 +6114,7 @@
       <w:pPr>
         <w:pStyle w:val="Titre1"/>
       </w:pPr>
-      <w:bookmarkStart w:id="5" w:name="_Toc167285372"/>
+      <w:bookmarkStart w:id="5" w:name="_Toc167369594"/>
       <w:r>
         <w:lastRenderedPageBreak/>
         <w:t>Wordpress</w:t>
@@ -5762,7 +6126,7 @@
       <w:pPr>
         <w:pStyle w:val="Titre2"/>
       </w:pPr>
-      <w:bookmarkStart w:id="6" w:name="_Toc167285373"/>
+      <w:bookmarkStart w:id="6" w:name="_Toc167369595"/>
       <w:r>
         <w:t>Configuration de la base de données</w:t>
       </w:r>
@@ -5991,6 +6355,7 @@
         <w:t xml:space="preserve">CREATE DATABASE </w:t>
       </w:r>
       <w:proofErr w:type="spellStart"/>
+      <w:proofErr w:type="gramStart"/>
       <w:r>
         <w:rPr>
           <w:color w:val="FFFFFF" w:themeColor="background1"/>
@@ -6006,6 +6371,7 @@
         </w:rPr>
         <w:t>;</w:t>
       </w:r>
+      <w:proofErr w:type="gramEnd"/>
     </w:p>
     <w:p>
       <w:pPr>
@@ -6037,8 +6403,17 @@
           <w:color w:val="FFFFFF" w:themeColor="background1"/>
           <w:lang w:val="en-US"/>
         </w:rPr>
-        <w:t>'@'%' identified by 'password';</w:t>
-      </w:r>
+        <w:t>'@'%' identified by 'password</w:t>
+      </w:r>
+      <w:proofErr w:type="gramStart"/>
+      <w:r>
+        <w:rPr>
+          <w:color w:val="FFFFFF" w:themeColor="background1"/>
+          <w:lang w:val="en-US"/>
+        </w:rPr>
+        <w:t>';</w:t>
+      </w:r>
+      <w:proofErr w:type="gramEnd"/>
     </w:p>
     <w:p>
       <w:pPr>
@@ -6070,21 +6445,28 @@
           <w:color w:val="FFFFFF" w:themeColor="background1"/>
           <w:lang w:val="en-US"/>
         </w:rPr>
-        <w:t>'@'%';</w:t>
-      </w:r>
-    </w:p>
-    <w:p>
-      <w:pPr>
-        <w:jc w:val="both"/>
-        <w:rPr>
-          <w:color w:val="FFFFFF" w:themeColor="background1"/>
-          <w:lang w:val="en-US"/>
-        </w:rPr>
-      </w:pPr>
-      <w:r>
-        <w:rPr>
-          <w:color w:val="FFFFFF" w:themeColor="background1"/>
-          <w:lang w:val="en-US"/>
+        <w:t>'@'%</w:t>
+      </w:r>
+      <w:proofErr w:type="gramStart"/>
+      <w:r>
+        <w:rPr>
+          <w:color w:val="FFFFFF" w:themeColor="background1"/>
+          <w:lang w:val="en-US"/>
+        </w:rPr>
+        <w:t>';</w:t>
+      </w:r>
+      <w:proofErr w:type="gramEnd"/>
+    </w:p>
+    <w:p>
+      <w:pPr>
+        <w:jc w:val="both"/>
+        <w:rPr>
+          <w:color w:val="FFFFFF" w:themeColor="background1"/>
+        </w:rPr>
+      </w:pPr>
+      <w:r>
+        <w:rPr>
+          <w:color w:val="FFFFFF" w:themeColor="background1"/>
         </w:rPr>
         <w:t>FLUSH PRIVILEGES;</w:t>
       </w:r>
@@ -6092,9 +6474,6 @@
     <w:p>
       <w:pPr>
         <w:jc w:val="both"/>
-        <w:rPr>
-          <w:lang w:val="en-US"/>
-        </w:rPr>
       </w:pPr>
       <w:r>
         <w:rPr>
@@ -6162,19 +6541,13 @@
     <w:p>
       <w:pPr>
         <w:jc w:val="both"/>
-        <w:rPr>
-          <w:lang w:val="en-US"/>
-        </w:rPr>
-      </w:pPr>
-    </w:p>
-    <w:p>
-      <w:pPr>
-        <w:jc w:val="both"/>
-      </w:pPr>
-      <w:r>
-        <w:rPr>
-          <w:lang w:val="en-US"/>
-        </w:rPr>
+      </w:pPr>
+    </w:p>
+    <w:p>
+      <w:pPr>
+        <w:jc w:val="both"/>
+      </w:pPr>
+      <w:r>
         <w:tab/>
       </w:r>
       <w:r>
@@ -6282,6 +6655,7 @@
         <w:t xml:space="preserve">CREATE DATABASE </w:t>
       </w:r>
       <w:proofErr w:type="spellStart"/>
+      <w:proofErr w:type="gramStart"/>
       <w:r>
         <w:rPr>
           <w:color w:val="FFFFFF" w:themeColor="background1"/>
@@ -6297,6 +6671,7 @@
         </w:rPr>
         <w:t>;</w:t>
       </w:r>
+      <w:proofErr w:type="gramEnd"/>
     </w:p>
     <w:p>
       <w:pPr>
@@ -6328,8 +6703,17 @@
           <w:color w:val="FFFFFF" w:themeColor="background1"/>
           <w:lang w:val="en-US"/>
         </w:rPr>
-        <w:t>'@'%' identified by 'password';</w:t>
-      </w:r>
+        <w:t>'@'%' identified by 'password</w:t>
+      </w:r>
+      <w:proofErr w:type="gramStart"/>
+      <w:r>
+        <w:rPr>
+          <w:color w:val="FFFFFF" w:themeColor="background1"/>
+          <w:lang w:val="en-US"/>
+        </w:rPr>
+        <w:t>';</w:t>
+      </w:r>
+      <w:proofErr w:type="gramEnd"/>
     </w:p>
     <w:p>
       <w:pPr>
@@ -6361,8 +6745,17 @@
           <w:color w:val="FFFFFF" w:themeColor="background1"/>
           <w:lang w:val="en-US"/>
         </w:rPr>
-        <w:t>'@'%';</w:t>
-      </w:r>
+        <w:t>'@'%</w:t>
+      </w:r>
+      <w:proofErr w:type="gramStart"/>
+      <w:r>
+        <w:rPr>
+          <w:color w:val="FFFFFF" w:themeColor="background1"/>
+          <w:lang w:val="en-US"/>
+        </w:rPr>
+        <w:t>';</w:t>
+      </w:r>
+      <w:proofErr w:type="gramEnd"/>
     </w:p>
     <w:p>
       <w:pPr>
@@ -6453,7 +6846,7 @@
       <w:pPr>
         <w:pStyle w:val="Titre2"/>
       </w:pPr>
-      <w:bookmarkStart w:id="7" w:name="_Toc167285374"/>
+      <w:bookmarkStart w:id="7" w:name="_Toc167369596"/>
       <w:r>
         <w:t>Installation et configuration de</w:t>
       </w:r>
@@ -6553,92 +6946,68 @@
         <w:jc w:val="both"/>
         <w:rPr>
           <w:color w:val="FFFFFF" w:themeColor="background1"/>
-        </w:rPr>
-      </w:pPr>
-      <w:proofErr w:type="spellStart"/>
-      <w:r>
-        <w:rPr>
-          <w:color w:val="FFFFFF" w:themeColor="background1"/>
-        </w:rPr>
-        <w:t>apt</w:t>
-      </w:r>
-      <w:proofErr w:type="spellEnd"/>
-      <w:r>
-        <w:rPr>
-          <w:color w:val="FFFFFF" w:themeColor="background1"/>
-        </w:rPr>
-        <w:t xml:space="preserve"> update &amp;&amp; </w:t>
-      </w:r>
-      <w:proofErr w:type="spellStart"/>
-      <w:r>
-        <w:rPr>
-          <w:color w:val="FFFFFF" w:themeColor="background1"/>
-        </w:rPr>
-        <w:t>apt</w:t>
-      </w:r>
-      <w:proofErr w:type="spellEnd"/>
-      <w:r>
-        <w:rPr>
-          <w:color w:val="FFFFFF" w:themeColor="background1"/>
-        </w:rPr>
-        <w:t xml:space="preserve"> upgrade</w:t>
-      </w:r>
-    </w:p>
-    <w:p>
-      <w:pPr>
-        <w:jc w:val="both"/>
-        <w:rPr>
-          <w:color w:val="FFFFFF" w:themeColor="background1"/>
-        </w:rPr>
-      </w:pPr>
-      <w:proofErr w:type="spellStart"/>
-      <w:r>
-        <w:rPr>
-          <w:color w:val="FFFFFF" w:themeColor="background1"/>
-        </w:rPr>
-        <w:t>apt</w:t>
-      </w:r>
-      <w:proofErr w:type="spellEnd"/>
-      <w:r>
-        <w:rPr>
-          <w:color w:val="FFFFFF" w:themeColor="background1"/>
-        </w:rPr>
-        <w:t xml:space="preserve"> </w:t>
-      </w:r>
-      <w:proofErr w:type="spellStart"/>
-      <w:r>
-        <w:rPr>
-          <w:color w:val="FFFFFF" w:themeColor="background1"/>
-        </w:rPr>
-        <w:t>install</w:t>
-      </w:r>
-      <w:proofErr w:type="spellEnd"/>
-      <w:r>
-        <w:rPr>
-          <w:color w:val="FFFFFF" w:themeColor="background1"/>
-        </w:rPr>
-        <w:t xml:space="preserve"> </w:t>
-      </w:r>
-      <w:proofErr w:type="spellStart"/>
-      <w:r>
-        <w:rPr>
-          <w:color w:val="FFFFFF" w:themeColor="background1"/>
-        </w:rPr>
-        <w:t>php-fpm</w:t>
-      </w:r>
-      <w:proofErr w:type="spellEnd"/>
-    </w:p>
-    <w:p>
-      <w:pPr>
-        <w:jc w:val="both"/>
-      </w:pPr>
-    </w:p>
-    <w:p>
-      <w:pPr>
-        <w:jc w:val="both"/>
-      </w:pPr>
-      <w:r>
+          <w:lang w:val="en-US"/>
+        </w:rPr>
+      </w:pPr>
+      <w:r>
+        <w:rPr>
+          <w:color w:val="FFFFFF" w:themeColor="background1"/>
+          <w:lang w:val="en-US"/>
+        </w:rPr>
+        <w:t>apt update &amp;&amp; apt upgrade</w:t>
+      </w:r>
+    </w:p>
+    <w:p>
+      <w:pPr>
+        <w:jc w:val="both"/>
+        <w:rPr>
+          <w:color w:val="FFFFFF" w:themeColor="background1"/>
+          <w:lang w:val="en-US"/>
+        </w:rPr>
+      </w:pPr>
+      <w:r>
+        <w:rPr>
+          <w:color w:val="FFFFFF" w:themeColor="background1"/>
+          <w:lang w:val="en-US"/>
+        </w:rPr>
+        <w:t xml:space="preserve">apt install </w:t>
+      </w:r>
+      <w:proofErr w:type="spellStart"/>
+      <w:r>
+        <w:rPr>
+          <w:color w:val="FFFFFF" w:themeColor="background1"/>
+          <w:lang w:val="en-US"/>
+        </w:rPr>
+        <w:t>php</w:t>
+      </w:r>
+      <w:proofErr w:type="spellEnd"/>
+      <w:r>
+        <w:rPr>
+          <w:color w:val="FFFFFF" w:themeColor="background1"/>
+          <w:lang w:val="en-US"/>
+        </w:rPr>
+        <w:t>-fpm</w:t>
+      </w:r>
+    </w:p>
+    <w:p>
+      <w:pPr>
+        <w:jc w:val="both"/>
+        <w:rPr>
+          <w:lang w:val="en-US"/>
+        </w:rPr>
+      </w:pPr>
+    </w:p>
+    <w:p>
+      <w:pPr>
+        <w:jc w:val="both"/>
+      </w:pPr>
+      <w:r>
+        <w:rPr>
+          <w:lang w:val="en-US"/>
+        </w:rPr>
         <w:tab/>
+      </w:r>
+      <w:r>
         <w:t>Nous devons à présent créer les répertoires qui accueilleront nos nouveaux sites internet :</w:t>
       </w:r>
     </w:p>
@@ -7917,13 +8286,11 @@
         <w:jc w:val="both"/>
         <w:rPr>
           <w:color w:val="FFFFFF" w:themeColor="background1"/>
-          <w:lang w:val="en-US"/>
-        </w:rPr>
-      </w:pPr>
-      <w:r>
-        <w:rPr>
-          <w:color w:val="FFFFFF" w:themeColor="background1"/>
-          <w:lang w:val="en-US"/>
+        </w:rPr>
+      </w:pPr>
+      <w:r>
+        <w:rPr>
+          <w:color w:val="FFFFFF" w:themeColor="background1"/>
         </w:rPr>
         <w:t>server {</w:t>
       </w:r>
@@ -7954,179 +8321,299 @@
         <w:rPr>
           <w:color w:val="FFFFFF" w:themeColor="background1"/>
         </w:rPr>
-        <w:t xml:space="preserve"> www.asie.gsb.org;</w:t>
-      </w:r>
-      <w:r>
-        <w:rPr>
-          <w:color w:val="FFFFFF" w:themeColor="background1"/>
+        <w:t xml:space="preserve"> www.asie.gsb.org; </w:t>
+      </w:r>
+      <w:r>
+        <w:rPr>
+          <w:color w:val="9BBB59" w:themeColor="accent3"/>
+        </w:rPr>
+        <w:t>#ou www.gsb.org; selon le site à configurer</w:t>
+      </w:r>
+    </w:p>
+    <w:p>
+      <w:pPr>
+        <w:spacing w:after="0"/>
+        <w:jc w:val="both"/>
+        <w:rPr>
+          <w:color w:val="FFFFFF" w:themeColor="background1"/>
+          <w:lang w:val="en-US"/>
+        </w:rPr>
+      </w:pPr>
+      <w:r>
+        <w:rPr>
+          <w:color w:val="FFFFFF" w:themeColor="background1"/>
+        </w:rPr>
+        <w:t xml:space="preserve">        </w:t>
+      </w:r>
+      <w:r>
+        <w:rPr>
+          <w:color w:val="FFFFFF" w:themeColor="background1"/>
+          <w:lang w:val="en-US"/>
+        </w:rPr>
+        <w:t xml:space="preserve">listen </w:t>
+      </w:r>
+      <w:proofErr w:type="gramStart"/>
+      <w:r>
+        <w:rPr>
+          <w:color w:val="FFFFFF" w:themeColor="background1"/>
+          <w:lang w:val="en-US"/>
+        </w:rPr>
+        <w:t>80;</w:t>
+      </w:r>
+      <w:proofErr w:type="gramEnd"/>
+    </w:p>
+    <w:p>
+      <w:pPr>
+        <w:spacing w:after="0"/>
+        <w:jc w:val="both"/>
+        <w:rPr>
+          <w:color w:val="FFFFFF" w:themeColor="background1"/>
+          <w:lang w:val="en-US"/>
+        </w:rPr>
+      </w:pPr>
+      <w:r>
+        <w:rPr>
+          <w:color w:val="FFFFFF" w:themeColor="background1"/>
+          <w:lang w:val="en-US"/>
+        </w:rPr>
+        <w:t xml:space="preserve">        listen </w:t>
+      </w:r>
+      <w:proofErr w:type="gramStart"/>
+      <w:r>
+        <w:rPr>
+          <w:color w:val="FFFFFF" w:themeColor="background1"/>
+          <w:lang w:val="en-US"/>
+        </w:rPr>
+        <w:t>[::</w:t>
+      </w:r>
+      <w:proofErr w:type="gramEnd"/>
+      <w:r>
+        <w:rPr>
+          <w:color w:val="FFFFFF" w:themeColor="background1"/>
+          <w:lang w:val="en-US"/>
+        </w:rPr>
+        <w:t>]:80;</w:t>
+      </w:r>
+    </w:p>
+    <w:p>
+      <w:pPr>
+        <w:spacing w:after="0"/>
+        <w:jc w:val="both"/>
+        <w:rPr>
+          <w:color w:val="FFFFFF" w:themeColor="background1"/>
+          <w:lang w:val="en-US"/>
+        </w:rPr>
+      </w:pPr>
+      <w:r>
+        <w:rPr>
+          <w:color w:val="FFFFFF" w:themeColor="background1"/>
+          <w:lang w:val="en-US"/>
+        </w:rPr>
+        <w:t xml:space="preserve">        </w:t>
+      </w:r>
+      <w:proofErr w:type="spellStart"/>
+      <w:r>
+        <w:rPr>
+          <w:color w:val="FFFFFF" w:themeColor="background1"/>
+          <w:lang w:val="en-US"/>
+        </w:rPr>
+        <w:t>autoindex</w:t>
+      </w:r>
+      <w:proofErr w:type="spellEnd"/>
+      <w:r>
+        <w:rPr>
+          <w:color w:val="FFFFFF" w:themeColor="background1"/>
+          <w:lang w:val="en-US"/>
         </w:rPr>
         <w:t xml:space="preserve"> </w:t>
       </w:r>
-      <w:r>
-        <w:rPr>
-          <w:color w:val="9BBB59" w:themeColor="accent3"/>
-        </w:rPr>
-        <w:t>#ou www.gsb.org; selon le site à configurer</w:t>
-      </w:r>
-    </w:p>
-    <w:p>
-      <w:pPr>
-        <w:spacing w:after="0"/>
-        <w:jc w:val="both"/>
-        <w:rPr>
-          <w:color w:val="FFFFFF" w:themeColor="background1"/>
-        </w:rPr>
-      </w:pPr>
-      <w:r>
-        <w:rPr>
-          <w:color w:val="FFFFFF" w:themeColor="background1"/>
+      <w:proofErr w:type="gramStart"/>
+      <w:r>
+        <w:rPr>
+          <w:color w:val="FFFFFF" w:themeColor="background1"/>
+          <w:lang w:val="en-US"/>
+        </w:rPr>
+        <w:t>off;</w:t>
+      </w:r>
+      <w:proofErr w:type="gramEnd"/>
+      <w:r>
+        <w:rPr>
+          <w:noProof/>
+          <w:lang w:val="en-US"/>
+        </w:rPr>
+        <w:t xml:space="preserve"> </w:t>
+      </w:r>
+    </w:p>
+    <w:p>
+      <w:pPr>
+        <w:spacing w:after="0"/>
+        <w:jc w:val="both"/>
+        <w:rPr>
+          <w:color w:val="FFFFFF" w:themeColor="background1"/>
+          <w:lang w:val="en-US"/>
+        </w:rPr>
+      </w:pPr>
+      <w:r>
+        <w:rPr>
+          <w:color w:val="FFFFFF" w:themeColor="background1"/>
+          <w:lang w:val="en-US"/>
         </w:rPr>
         <w:t xml:space="preserve">        </w:t>
       </w:r>
-      <w:proofErr w:type="spellStart"/>
-      <w:r>
-        <w:rPr>
-          <w:color w:val="FFFFFF" w:themeColor="background1"/>
-        </w:rPr>
-        <w:t>listen</w:t>
-      </w:r>
-      <w:proofErr w:type="spellEnd"/>
-      <w:r>
-        <w:rPr>
-          <w:color w:val="FFFFFF" w:themeColor="background1"/>
-        </w:rPr>
-        <w:t xml:space="preserve"> 80;</w:t>
-      </w:r>
-    </w:p>
-    <w:p>
-      <w:pPr>
-        <w:spacing w:after="0"/>
-        <w:jc w:val="both"/>
-        <w:rPr>
-          <w:color w:val="FFFFFF" w:themeColor="background1"/>
-        </w:rPr>
-      </w:pPr>
-      <w:r>
-        <w:rPr>
-          <w:color w:val="FFFFFF" w:themeColor="background1"/>
-        </w:rPr>
-        <w:t xml:space="preserve">        </w:t>
-      </w:r>
-      <w:proofErr w:type="spellStart"/>
-      <w:r>
-        <w:rPr>
-          <w:color w:val="FFFFFF" w:themeColor="background1"/>
-        </w:rPr>
-        <w:t>listen</w:t>
-      </w:r>
-      <w:proofErr w:type="spellEnd"/>
-      <w:r>
-        <w:rPr>
-          <w:color w:val="FFFFFF" w:themeColor="background1"/>
-        </w:rPr>
-        <w:t xml:space="preserve"> [::]:80;</w:t>
-      </w:r>
-    </w:p>
-    <w:p>
-      <w:pPr>
-        <w:spacing w:after="0"/>
-        <w:jc w:val="both"/>
-        <w:rPr>
-          <w:color w:val="FFFFFF" w:themeColor="background1"/>
-        </w:rPr>
-      </w:pPr>
-      <w:r>
-        <w:rPr>
-          <w:color w:val="FFFFFF" w:themeColor="background1"/>
-        </w:rPr>
-        <w:t xml:space="preserve">        </w:t>
-      </w:r>
-      <w:proofErr w:type="spellStart"/>
-      <w:r>
-        <w:rPr>
-          <w:color w:val="FFFFFF" w:themeColor="background1"/>
-        </w:rPr>
-        <w:t>autoindex</w:t>
-      </w:r>
-      <w:proofErr w:type="spellEnd"/>
-      <w:r>
-        <w:rPr>
-          <w:color w:val="FFFFFF" w:themeColor="background1"/>
-        </w:rPr>
-        <w:t xml:space="preserve"> off;</w:t>
-      </w:r>
-      <w:r>
-        <w:rPr>
-          <w:noProof/>
+      <w:r>
+        <w:rPr>
+          <w:color w:val="FFFFFF" w:themeColor="background1"/>
+          <w:lang w:val="en-US"/>
+        </w:rPr>
+        <w:t xml:space="preserve">#client_max_body_size </w:t>
+      </w:r>
+      <w:proofErr w:type="gramStart"/>
+      <w:r>
+        <w:rPr>
+          <w:color w:val="FFFFFF" w:themeColor="background1"/>
+          <w:lang w:val="en-US"/>
+        </w:rPr>
+        <w:t>15M;</w:t>
+      </w:r>
+      <w:proofErr w:type="gramEnd"/>
+    </w:p>
+    <w:p>
+      <w:pPr>
+        <w:spacing w:after="0"/>
+        <w:jc w:val="both"/>
+        <w:rPr>
+          <w:color w:val="FFFFFF" w:themeColor="background1"/>
+          <w:lang w:val="en-US"/>
+        </w:rPr>
+      </w:pPr>
+      <w:r>
+        <w:rPr>
+          <w:color w:val="FFFFFF" w:themeColor="background1"/>
+          <w:lang w:val="en-US"/>
+        </w:rPr>
+        <w:t xml:space="preserve">        #client_body_buffer_size </w:t>
+      </w:r>
+      <w:proofErr w:type="gramStart"/>
+      <w:r>
+        <w:rPr>
+          <w:color w:val="FFFFFF" w:themeColor="background1"/>
+          <w:lang w:val="en-US"/>
+        </w:rPr>
+        <w:t>128k;</w:t>
+      </w:r>
+      <w:proofErr w:type="gramEnd"/>
+    </w:p>
+    <w:p>
+      <w:pPr>
+        <w:spacing w:after="0"/>
+        <w:jc w:val="both"/>
+        <w:rPr>
+          <w:color w:val="FFFFFF" w:themeColor="background1"/>
+          <w:lang w:val="en-US"/>
+        </w:rPr>
+      </w:pPr>
+      <w:r>
+        <w:rPr>
+          <w:color w:val="FFFFFF" w:themeColor="background1"/>
+          <w:lang w:val="en-US"/>
+        </w:rPr>
+        <w:t xml:space="preserve">        index index.html index.htm </w:t>
+      </w:r>
+      <w:proofErr w:type="spellStart"/>
+      <w:r>
+        <w:rPr>
+          <w:color w:val="FFFFFF" w:themeColor="background1"/>
+          <w:lang w:val="en-US"/>
+        </w:rPr>
+        <w:t>index.php</w:t>
+      </w:r>
+      <w:proofErr w:type="spellEnd"/>
+      <w:r>
+        <w:rPr>
+          <w:color w:val="FFFFFF" w:themeColor="background1"/>
+          <w:lang w:val="en-US"/>
         </w:rPr>
         <w:t xml:space="preserve"> </w:t>
       </w:r>
-    </w:p>
-    <w:p>
-      <w:pPr>
-        <w:spacing w:after="0"/>
-        <w:jc w:val="both"/>
-        <w:rPr>
-          <w:color w:val="FFFFFF" w:themeColor="background1"/>
-          <w:lang w:val="en-US"/>
-        </w:rPr>
-      </w:pPr>
-      <w:r>
-        <w:rPr>
-          <w:color w:val="FFFFFF" w:themeColor="background1"/>
-        </w:rPr>
-        <w:t xml:space="preserve">        </w:t>
-      </w:r>
-      <w:r>
-        <w:rPr>
-          <w:color w:val="FFFFFF" w:themeColor="background1"/>
-          <w:lang w:val="en-US"/>
-        </w:rPr>
-        <w:t>#client_max_body_size 15M;</w:t>
-      </w:r>
-    </w:p>
-    <w:p>
-      <w:pPr>
-        <w:spacing w:after="0"/>
-        <w:jc w:val="both"/>
-        <w:rPr>
-          <w:color w:val="FFFFFF" w:themeColor="background1"/>
-          <w:lang w:val="en-US"/>
-        </w:rPr>
-      </w:pPr>
-      <w:r>
-        <w:rPr>
-          <w:color w:val="FFFFFF" w:themeColor="background1"/>
-          <w:lang w:val="en-US"/>
-        </w:rPr>
-        <w:t xml:space="preserve">        #client_body_buffer_size 128k;</w:t>
-      </w:r>
-    </w:p>
-    <w:p>
-      <w:pPr>
-        <w:spacing w:after="0"/>
-        <w:jc w:val="both"/>
-        <w:rPr>
-          <w:color w:val="FFFFFF" w:themeColor="background1"/>
-          <w:lang w:val="en-US"/>
-        </w:rPr>
-      </w:pPr>
-      <w:r>
-        <w:rPr>
-          <w:color w:val="FFFFFF" w:themeColor="background1"/>
-          <w:lang w:val="en-US"/>
-        </w:rPr>
-        <w:t xml:space="preserve">        index index.html index.htm </w:t>
-      </w:r>
-      <w:proofErr w:type="spellStart"/>
-      <w:r>
-        <w:rPr>
-          <w:color w:val="FFFFFF" w:themeColor="background1"/>
-          <w:lang w:val="en-US"/>
-        </w:rPr>
-        <w:t>index.php</w:t>
-      </w:r>
-      <w:proofErr w:type="spellEnd"/>
+      <w:proofErr w:type="spellStart"/>
+      <w:proofErr w:type="gramStart"/>
+      <w:r>
+        <w:rPr>
+          <w:color w:val="FFFFFF" w:themeColor="background1"/>
+          <w:lang w:val="en-US"/>
+        </w:rPr>
+        <w:t>doku.php</w:t>
+      </w:r>
+      <w:proofErr w:type="spellEnd"/>
+      <w:r>
+        <w:rPr>
+          <w:color w:val="FFFFFF" w:themeColor="background1"/>
+          <w:lang w:val="en-US"/>
+        </w:rPr>
+        <w:t>;</w:t>
+      </w:r>
+      <w:proofErr w:type="gramEnd"/>
+    </w:p>
+    <w:p>
+      <w:pPr>
+        <w:spacing w:after="0"/>
+        <w:jc w:val="both"/>
+        <w:rPr>
+          <w:color w:val="FFFFFF" w:themeColor="background1"/>
+          <w:lang w:val="en-US"/>
+        </w:rPr>
+      </w:pPr>
+      <w:r>
+        <w:rPr>
+          <w:color w:val="FFFFFF" w:themeColor="background1"/>
+          <w:lang w:val="en-US"/>
+        </w:rPr>
+        <w:t xml:space="preserve">        root /home/</w:t>
+      </w:r>
+      <w:proofErr w:type="spellStart"/>
+      <w:r>
+        <w:rPr>
+          <w:color w:val="FFFFFF" w:themeColor="background1"/>
+          <w:lang w:val="en-US"/>
+        </w:rPr>
+        <w:t>htdocs</w:t>
+      </w:r>
+      <w:proofErr w:type="spellEnd"/>
+      <w:r>
+        <w:rPr>
+          <w:color w:val="FFFFFF" w:themeColor="background1"/>
+          <w:lang w:val="en-US"/>
+        </w:rPr>
+        <w:t>/gsb.org/</w:t>
+      </w:r>
+      <w:proofErr w:type="spellStart"/>
+      <w:r>
+        <w:rPr>
+          <w:color w:val="FFFFFF" w:themeColor="background1"/>
+          <w:lang w:val="en-US"/>
+        </w:rPr>
+        <w:t>asie</w:t>
+      </w:r>
+      <w:proofErr w:type="spellEnd"/>
+      <w:proofErr w:type="gramStart"/>
+      <w:r>
+        <w:rPr>
+          <w:color w:val="FFFFFF" w:themeColor="background1"/>
+          <w:lang w:val="en-US"/>
+        </w:rPr>
+        <w:t>/;</w:t>
+      </w:r>
+      <w:proofErr w:type="gramEnd"/>
+    </w:p>
+    <w:p>
+      <w:pPr>
+        <w:spacing w:after="0"/>
+        <w:jc w:val="both"/>
+        <w:rPr>
+          <w:color w:val="FFFFFF" w:themeColor="background1"/>
+          <w:lang w:val="en-US"/>
+        </w:rPr>
+      </w:pPr>
       <w:r>
         <w:rPr>
           <w:color w:val="FFFFFF" w:themeColor="background1"/>
@@ -8134,70 +8621,81 @@
         </w:rPr>
         <w:t xml:space="preserve"> </w:t>
       </w:r>
-      <w:proofErr w:type="spellStart"/>
-      <w:r>
-        <w:rPr>
-          <w:color w:val="FFFFFF" w:themeColor="background1"/>
-          <w:lang w:val="en-US"/>
-        </w:rPr>
-        <w:t>doku.php</w:t>
-      </w:r>
-      <w:proofErr w:type="spellEnd"/>
-      <w:r>
-        <w:rPr>
-          <w:color w:val="FFFFFF" w:themeColor="background1"/>
-          <w:lang w:val="en-US"/>
-        </w:rPr>
-        <w:t>;</w:t>
-      </w:r>
-    </w:p>
-    <w:p>
-      <w:pPr>
-        <w:spacing w:after="0"/>
-        <w:jc w:val="both"/>
-        <w:rPr>
-          <w:color w:val="FFFFFF" w:themeColor="background1"/>
-          <w:lang w:val="en-US"/>
-        </w:rPr>
-      </w:pPr>
-      <w:r>
-        <w:rPr>
-          <w:color w:val="FFFFFF" w:themeColor="background1"/>
-          <w:lang w:val="en-US"/>
-        </w:rPr>
-        <w:t xml:space="preserve">        root /home/</w:t>
-      </w:r>
-      <w:proofErr w:type="spellStart"/>
-      <w:r>
-        <w:rPr>
-          <w:color w:val="FFFFFF" w:themeColor="background1"/>
-          <w:lang w:val="en-US"/>
-        </w:rPr>
-        <w:t>htdocs</w:t>
-      </w:r>
-      <w:proofErr w:type="spellEnd"/>
-      <w:r>
-        <w:rPr>
-          <w:color w:val="FFFFFF" w:themeColor="background1"/>
-          <w:lang w:val="en-US"/>
-        </w:rPr>
-        <w:t>/gsb.org/</w:t>
-      </w:r>
-      <w:proofErr w:type="spellStart"/>
-      <w:r>
-        <w:rPr>
-          <w:color w:val="FFFFFF" w:themeColor="background1"/>
-          <w:lang w:val="en-US"/>
-        </w:rPr>
-        <w:t>asie</w:t>
-      </w:r>
-      <w:proofErr w:type="spellEnd"/>
-      <w:r>
-        <w:rPr>
-          <w:color w:val="FFFFFF" w:themeColor="background1"/>
-          <w:lang w:val="en-US"/>
-        </w:rPr>
-        <w:t>/;</w:t>
+    </w:p>
+    <w:p>
+      <w:pPr>
+        <w:spacing w:after="0"/>
+        <w:jc w:val="both"/>
+        <w:rPr>
+          <w:color w:val="FFFFFF" w:themeColor="background1"/>
+          <w:lang w:val="en-US"/>
+        </w:rPr>
+      </w:pPr>
+      <w:r>
+        <w:rPr>
+          <w:color w:val="FFFFFF" w:themeColor="background1"/>
+          <w:lang w:val="en-US"/>
+        </w:rPr>
+        <w:t xml:space="preserve">        location / {</w:t>
+      </w:r>
+    </w:p>
+    <w:p>
+      <w:pPr>
+        <w:spacing w:after="0"/>
+        <w:jc w:val="both"/>
+        <w:rPr>
+          <w:color w:val="FFFFFF" w:themeColor="background1"/>
+          <w:lang w:val="en-US"/>
+        </w:rPr>
+      </w:pPr>
+      <w:r>
+        <w:rPr>
+          <w:color w:val="FFFFFF" w:themeColor="background1"/>
+          <w:lang w:val="en-US"/>
+        </w:rPr>
+        <w:t xml:space="preserve">                </w:t>
+      </w:r>
+      <w:proofErr w:type="spellStart"/>
+      <w:r>
+        <w:rPr>
+          <w:color w:val="FFFFFF" w:themeColor="background1"/>
+          <w:lang w:val="en-US"/>
+        </w:rPr>
+        <w:t>try_files</w:t>
+      </w:r>
+      <w:proofErr w:type="spellEnd"/>
+      <w:r>
+        <w:rPr>
+          <w:color w:val="FFFFFF" w:themeColor="background1"/>
+          <w:lang w:val="en-US"/>
+        </w:rPr>
+        <w:t xml:space="preserve"> $uri $uri/ @</w:t>
+      </w:r>
+      <w:proofErr w:type="gramStart"/>
+      <w:r>
+        <w:rPr>
+          <w:color w:val="FFFFFF" w:themeColor="background1"/>
+          <w:lang w:val="en-US"/>
+        </w:rPr>
+        <w:t>dokuwiki;</w:t>
+      </w:r>
+      <w:proofErr w:type="gramEnd"/>
+    </w:p>
+    <w:p>
+      <w:pPr>
+        <w:spacing w:after="0"/>
+        <w:jc w:val="both"/>
+        <w:rPr>
+          <w:color w:val="FFFFFF" w:themeColor="background1"/>
+          <w:lang w:val="en-US"/>
+        </w:rPr>
+      </w:pPr>
+      <w:r>
+        <w:rPr>
+          <w:color w:val="FFFFFF" w:themeColor="background1"/>
+          <w:lang w:val="en-US"/>
+        </w:rPr>
+        <w:t xml:space="preserve">        }</w:t>
       </w:r>
     </w:p>
     <w:p>
@@ -8231,122 +8729,6 @@
           <w:color w:val="FFFFFF" w:themeColor="background1"/>
           <w:lang w:val="en-US"/>
         </w:rPr>
-        <w:t xml:space="preserve">        location / {</w:t>
-      </w:r>
-    </w:p>
-    <w:p>
-      <w:pPr>
-        <w:spacing w:after="0"/>
-        <w:jc w:val="both"/>
-        <w:rPr>
-          <w:color w:val="FFFFFF" w:themeColor="background1"/>
-          <w:lang w:val="en-US"/>
-        </w:rPr>
-      </w:pPr>
-      <w:r>
-        <w:rPr>
-          <w:color w:val="FFFFFF" w:themeColor="background1"/>
-          <w:lang w:val="en-US"/>
-        </w:rPr>
-        <w:t xml:space="preserve">                </w:t>
-      </w:r>
-      <w:proofErr w:type="spellStart"/>
-      <w:r>
-        <w:rPr>
-          <w:color w:val="FFFFFF" w:themeColor="background1"/>
-          <w:lang w:val="en-US"/>
-        </w:rPr>
-        <w:t>try_files</w:t>
-      </w:r>
-      <w:proofErr w:type="spellEnd"/>
-      <w:r>
-        <w:rPr>
-          <w:color w:val="FFFFFF" w:themeColor="background1"/>
-          <w:lang w:val="en-US"/>
-        </w:rPr>
-        <w:t xml:space="preserve"> $</w:t>
-      </w:r>
-      <w:proofErr w:type="spellStart"/>
-      <w:r>
-        <w:rPr>
-          <w:color w:val="FFFFFF" w:themeColor="background1"/>
-          <w:lang w:val="en-US"/>
-        </w:rPr>
-        <w:t>uri</w:t>
-      </w:r>
-      <w:proofErr w:type="spellEnd"/>
-      <w:r>
-        <w:rPr>
-          <w:color w:val="FFFFFF" w:themeColor="background1"/>
-          <w:lang w:val="en-US"/>
-        </w:rPr>
-        <w:t xml:space="preserve"> $</w:t>
-      </w:r>
-      <w:proofErr w:type="spellStart"/>
-      <w:r>
-        <w:rPr>
-          <w:color w:val="FFFFFF" w:themeColor="background1"/>
-          <w:lang w:val="en-US"/>
-        </w:rPr>
-        <w:t>uri</w:t>
-      </w:r>
-      <w:proofErr w:type="spellEnd"/>
-      <w:r>
-        <w:rPr>
-          <w:color w:val="FFFFFF" w:themeColor="background1"/>
-          <w:lang w:val="en-US"/>
-        </w:rPr>
-        <w:t>/ @dokuwiki;</w:t>
-      </w:r>
-    </w:p>
-    <w:p>
-      <w:pPr>
-        <w:spacing w:after="0"/>
-        <w:jc w:val="both"/>
-        <w:rPr>
-          <w:color w:val="FFFFFF" w:themeColor="background1"/>
-          <w:lang w:val="en-US"/>
-        </w:rPr>
-      </w:pPr>
-      <w:r>
-        <w:rPr>
-          <w:color w:val="FFFFFF" w:themeColor="background1"/>
-          <w:lang w:val="en-US"/>
-        </w:rPr>
-        <w:t xml:space="preserve">        }</w:t>
-      </w:r>
-    </w:p>
-    <w:p>
-      <w:pPr>
-        <w:spacing w:after="0"/>
-        <w:jc w:val="both"/>
-        <w:rPr>
-          <w:color w:val="FFFFFF" w:themeColor="background1"/>
-          <w:lang w:val="en-US"/>
-        </w:rPr>
-      </w:pPr>
-      <w:r>
-        <w:rPr>
-          <w:color w:val="FFFFFF" w:themeColor="background1"/>
-          <w:lang w:val="en-US"/>
-        </w:rPr>
-        <w:t xml:space="preserve"> </w:t>
-      </w:r>
-    </w:p>
-    <w:p>
-      <w:pPr>
-        <w:spacing w:after="0"/>
-        <w:jc w:val="both"/>
-        <w:rPr>
-          <w:color w:val="FFFFFF" w:themeColor="background1"/>
-          <w:lang w:val="en-US"/>
-        </w:rPr>
-      </w:pPr>
-      <w:r>
-        <w:rPr>
-          <w:color w:val="FFFFFF" w:themeColor="background1"/>
-          <w:lang w:val="en-US"/>
-        </w:rPr>
         <w:t xml:space="preserve">        location ~ ^/lib.*\.(</w:t>
       </w:r>
       <w:proofErr w:type="spellStart"/>
@@ -8380,8 +8762,17 @@
           <w:color w:val="FFFFFF" w:themeColor="background1"/>
           <w:lang w:val="en-US"/>
         </w:rPr>
-        <w:t xml:space="preserve">                expires 30d;</w:t>
-      </w:r>
+        <w:t xml:space="preserve">                expires </w:t>
+      </w:r>
+      <w:proofErr w:type="gramStart"/>
+      <w:r>
+        <w:rPr>
+          <w:color w:val="FFFFFF" w:themeColor="background1"/>
+          <w:lang w:val="en-US"/>
+        </w:rPr>
+        <w:t>30d;</w:t>
+      </w:r>
+      <w:proofErr w:type="gramEnd"/>
     </w:p>
     <w:p>
       <w:pPr>
@@ -8836,8 +9227,17 @@
           <w:color w:val="FFFFFF" w:themeColor="background1"/>
           <w:lang w:val="en-US"/>
         </w:rPr>
-        <w:t>=$1 last;</w:t>
-      </w:r>
+        <w:t xml:space="preserve">=$1 </w:t>
+      </w:r>
+      <w:proofErr w:type="gramStart"/>
+      <w:r>
+        <w:rPr>
+          <w:color w:val="FFFFFF" w:themeColor="background1"/>
+          <w:lang w:val="en-US"/>
+        </w:rPr>
+        <w:t>last;</w:t>
+      </w:r>
+      <w:proofErr w:type="gramEnd"/>
     </w:p>
     <w:p>
       <w:pPr>
@@ -8869,8 +9269,17 @@
           <w:color w:val="FFFFFF" w:themeColor="background1"/>
           <w:lang w:val="en-US"/>
         </w:rPr>
-        <w:t>=$1 last;</w:t>
-      </w:r>
+        <w:t xml:space="preserve">=$1 </w:t>
+      </w:r>
+      <w:proofErr w:type="gramStart"/>
+      <w:r>
+        <w:rPr>
+          <w:color w:val="FFFFFF" w:themeColor="background1"/>
+          <w:lang w:val="en-US"/>
+        </w:rPr>
+        <w:t>last;</w:t>
+      </w:r>
+      <w:proofErr w:type="gramEnd"/>
     </w:p>
     <w:p>
       <w:pPr>
@@ -8902,8 +9311,17 @@
           <w:color w:val="FFFFFF" w:themeColor="background1"/>
           <w:lang w:val="en-US"/>
         </w:rPr>
-        <w:t>=export_$1&amp;id=$2 last;</w:t>
-      </w:r>
+        <w:t xml:space="preserve">=export_$1&amp;id=$2 </w:t>
+      </w:r>
+      <w:proofErr w:type="gramStart"/>
+      <w:r>
+        <w:rPr>
+          <w:color w:val="FFFFFF" w:themeColor="background1"/>
+          <w:lang w:val="en-US"/>
+        </w:rPr>
+        <w:t>last;</w:t>
+      </w:r>
+      <w:proofErr w:type="gramEnd"/>
     </w:p>
     <w:p>
       <w:pPr>
@@ -8935,8 +9353,17 @@
           <w:color w:val="FFFFFF" w:themeColor="background1"/>
           <w:lang w:val="en-US"/>
         </w:rPr>
-        <w:t>=$1 last;</w:t>
-      </w:r>
+        <w:t xml:space="preserve">=$1 </w:t>
+      </w:r>
+      <w:proofErr w:type="gramStart"/>
+      <w:r>
+        <w:rPr>
+          <w:color w:val="FFFFFF" w:themeColor="background1"/>
+          <w:lang w:val="en-US"/>
+        </w:rPr>
+        <w:t>last;</w:t>
+      </w:r>
+      <w:proofErr w:type="gramEnd"/>
     </w:p>
     <w:p>
       <w:pPr>
@@ -9035,24 +9462,17 @@
           <w:color w:val="FFFFFF" w:themeColor="background1"/>
           <w:lang w:val="en-US"/>
         </w:rPr>
-        <w:t xml:space="preserve"> $</w:t>
-      </w:r>
-      <w:proofErr w:type="spellStart"/>
-      <w:r>
-        <w:rPr>
-          <w:color w:val="FFFFFF" w:themeColor="background1"/>
-          <w:lang w:val="en-US"/>
-        </w:rPr>
-        <w:t>uri</w:t>
-      </w:r>
-      <w:proofErr w:type="spellEnd"/>
-      <w:r>
-        <w:rPr>
-          <w:color w:val="FFFFFF" w:themeColor="background1"/>
-          <w:lang w:val="en-US"/>
-        </w:rPr>
-        <w:t xml:space="preserve"> =404;</w:t>
-      </w:r>
+        <w:t xml:space="preserve"> $uri =</w:t>
+      </w:r>
+      <w:proofErr w:type="gramStart"/>
+      <w:r>
+        <w:rPr>
+          <w:color w:val="FFFFFF" w:themeColor="background1"/>
+          <w:lang w:val="en-US"/>
+        </w:rPr>
+        <w:t>404;</w:t>
+      </w:r>
+      <w:proofErr w:type="gramEnd"/>
     </w:p>
     <w:p>
       <w:pPr>
@@ -9087,6 +9507,7 @@
         <w:t xml:space="preserve">   </w:t>
       </w:r>
       <w:proofErr w:type="spellStart"/>
+      <w:proofErr w:type="gramStart"/>
       <w:r>
         <w:rPr>
           <w:color w:val="FFFFFF" w:themeColor="background1"/>
@@ -9118,6 +9539,7 @@
         </w:rPr>
         <w:t>/php8.2-fpm.sock;</w:t>
       </w:r>
+      <w:proofErr w:type="gramEnd"/>
     </w:p>
     <w:p>
       <w:pPr>
@@ -9152,6 +9574,7 @@
         <w:t xml:space="preserve">  </w:t>
       </w:r>
       <w:proofErr w:type="spellStart"/>
+      <w:proofErr w:type="gramStart"/>
       <w:r>
         <w:rPr>
           <w:color w:val="FFFFFF" w:themeColor="background1"/>
@@ -9167,6 +9590,7 @@
         </w:rPr>
         <w:t>;</w:t>
       </w:r>
+      <w:proofErr w:type="gramEnd"/>
     </w:p>
     <w:p>
       <w:pPr>
@@ -9206,7 +9630,15 @@
           <w:color w:val="FFFFFF" w:themeColor="background1"/>
           <w:lang w:val="en-US"/>
         </w:rPr>
-        <w:t>document_root$fastcgi_script_name</w:t>
+        <w:t>document_root$fastcgi_script_</w:t>
+      </w:r>
+      <w:proofErr w:type="gramStart"/>
+      <w:r>
+        <w:rPr>
+          <w:color w:val="FFFFFF" w:themeColor="background1"/>
+          <w:lang w:val="en-US"/>
+        </w:rPr>
+        <w:t>name</w:t>
       </w:r>
       <w:proofErr w:type="spellEnd"/>
       <w:r>
@@ -9216,6 +9648,7 @@
         </w:rPr>
         <w:t>;</w:t>
       </w:r>
+      <w:proofErr w:type="gramEnd"/>
     </w:p>
     <w:p>
       <w:pPr>
@@ -9255,7 +9688,15 @@
           <w:color w:val="FFFFFF" w:themeColor="background1"/>
           <w:lang w:val="en-US"/>
         </w:rPr>
-        <w:t>fastcgi_params</w:t>
+        <w:t>fastcgi_</w:t>
+      </w:r>
+      <w:proofErr w:type="gramStart"/>
+      <w:r>
+        <w:rPr>
+          <w:color w:val="FFFFFF" w:themeColor="background1"/>
+          <w:lang w:val="en-US"/>
+        </w:rPr>
+        <w:t>params</w:t>
       </w:r>
       <w:proofErr w:type="spellEnd"/>
       <w:r>
@@ -9265,6 +9706,7 @@
         </w:rPr>
         <w:t>;</w:t>
       </w:r>
+      <w:proofErr w:type="gramEnd"/>
     </w:p>
     <w:p>
       <w:pPr>
@@ -9304,7 +9746,15 @@
           <w:color w:val="FFFFFF" w:themeColor="background1"/>
           <w:lang w:val="en-US"/>
         </w:rPr>
-        <w:t>query_string</w:t>
+        <w:t>query_</w:t>
+      </w:r>
+      <w:proofErr w:type="gramStart"/>
+      <w:r>
+        <w:rPr>
+          <w:color w:val="FFFFFF" w:themeColor="background1"/>
+          <w:lang w:val="en-US"/>
+        </w:rPr>
+        <w:t>string</w:t>
       </w:r>
       <w:proofErr w:type="spellEnd"/>
       <w:r>
@@ -9314,6 +9764,7 @@
         </w:rPr>
         <w:t>;</w:t>
       </w:r>
+      <w:proofErr w:type="gramEnd"/>
     </w:p>
     <w:p>
       <w:pPr>
@@ -9353,7 +9804,15 @@
           <w:color w:val="FFFFFF" w:themeColor="background1"/>
           <w:lang w:val="en-US"/>
         </w:rPr>
-        <w:t>request_method</w:t>
+        <w:t>request_</w:t>
+      </w:r>
+      <w:proofErr w:type="gramStart"/>
+      <w:r>
+        <w:rPr>
+          <w:color w:val="FFFFFF" w:themeColor="background1"/>
+          <w:lang w:val="en-US"/>
+        </w:rPr>
+        <w:t>method</w:t>
       </w:r>
       <w:proofErr w:type="spellEnd"/>
       <w:r>
@@ -9363,6 +9822,7 @@
         </w:rPr>
         <w:t>;</w:t>
       </w:r>
+      <w:proofErr w:type="gramEnd"/>
     </w:p>
     <w:p>
       <w:pPr>
@@ -9402,7 +9862,15 @@
           <w:color w:val="FFFFFF" w:themeColor="background1"/>
           <w:lang w:val="en-US"/>
         </w:rPr>
-        <w:t>content_type</w:t>
+        <w:t>content_</w:t>
+      </w:r>
+      <w:proofErr w:type="gramStart"/>
+      <w:r>
+        <w:rPr>
+          <w:color w:val="FFFFFF" w:themeColor="background1"/>
+          <w:lang w:val="en-US"/>
+        </w:rPr>
+        <w:t>type</w:t>
       </w:r>
       <w:proofErr w:type="spellEnd"/>
       <w:r>
@@ -9412,6 +9880,7 @@
         </w:rPr>
         <w:t>;</w:t>
       </w:r>
+      <w:proofErr w:type="gramEnd"/>
     </w:p>
     <w:p>
       <w:pPr>
@@ -9451,7 +9920,15 @@
           <w:color w:val="FFFFFF" w:themeColor="background1"/>
           <w:lang w:val="en-US"/>
         </w:rPr>
-        <w:t>content_length</w:t>
+        <w:t>content_</w:t>
+      </w:r>
+      <w:proofErr w:type="gramStart"/>
+      <w:r>
+        <w:rPr>
+          <w:color w:val="FFFFFF" w:themeColor="background1"/>
+          <w:lang w:val="en-US"/>
+        </w:rPr>
+        <w:t>length</w:t>
       </w:r>
       <w:proofErr w:type="spellEnd"/>
       <w:r>
@@ -9461,6 +9938,7 @@
         </w:rPr>
         <w:t>;</w:t>
       </w:r>
+      <w:proofErr w:type="gramEnd"/>
     </w:p>
     <w:p>
       <w:pPr>
@@ -9492,8 +9970,17 @@
           <w:color w:val="FFFFFF" w:themeColor="background1"/>
           <w:lang w:val="en-US"/>
         </w:rPr>
-        <w:t xml:space="preserve">        on;</w:t>
-      </w:r>
+        <w:t xml:space="preserve">        </w:t>
+      </w:r>
+      <w:proofErr w:type="gramStart"/>
+      <w:r>
+        <w:rPr>
+          <w:color w:val="FFFFFF" w:themeColor="background1"/>
+          <w:lang w:val="en-US"/>
+        </w:rPr>
+        <w:t>on;</w:t>
+      </w:r>
+      <w:proofErr w:type="gramEnd"/>
     </w:p>
     <w:p>
       <w:pPr>
@@ -9525,8 +10012,17 @@
           <w:color w:val="FFFFFF" w:themeColor="background1"/>
           <w:lang w:val="en-US"/>
         </w:rPr>
-        <w:t xml:space="preserve">     off;</w:t>
-      </w:r>
+        <w:t xml:space="preserve">     </w:t>
+      </w:r>
+      <w:proofErr w:type="gramStart"/>
+      <w:r>
+        <w:rPr>
+          <w:color w:val="FFFFFF" w:themeColor="background1"/>
+          <w:lang w:val="en-US"/>
+        </w:rPr>
+        <w:t>off;</w:t>
+      </w:r>
+      <w:proofErr w:type="gramEnd"/>
     </w:p>
     <w:p>
       <w:pPr>
@@ -9558,8 +10054,17 @@
           <w:color w:val="FFFFFF" w:themeColor="background1"/>
           <w:lang w:val="en-US"/>
         </w:rPr>
-        <w:t xml:space="preserve"> 60;</w:t>
-      </w:r>
+        <w:t xml:space="preserve"> </w:t>
+      </w:r>
+      <w:proofErr w:type="gramStart"/>
+      <w:r>
+        <w:rPr>
+          <w:color w:val="FFFFFF" w:themeColor="background1"/>
+          <w:lang w:val="en-US"/>
+        </w:rPr>
+        <w:t>60;</w:t>
+      </w:r>
+      <w:proofErr w:type="gramEnd"/>
     </w:p>
     <w:p>
       <w:pPr>
@@ -9591,8 +10096,17 @@
           <w:color w:val="FFFFFF" w:themeColor="background1"/>
           <w:lang w:val="en-US"/>
         </w:rPr>
-        <w:t xml:space="preserve"> 180;</w:t>
-      </w:r>
+        <w:t xml:space="preserve"> </w:t>
+      </w:r>
+      <w:proofErr w:type="gramStart"/>
+      <w:r>
+        <w:rPr>
+          <w:color w:val="FFFFFF" w:themeColor="background1"/>
+          <w:lang w:val="en-US"/>
+        </w:rPr>
+        <w:t>180;</w:t>
+      </w:r>
+      <w:proofErr w:type="gramEnd"/>
     </w:p>
     <w:p>
       <w:pPr>
@@ -9624,8 +10138,17 @@
           <w:color w:val="FFFFFF" w:themeColor="background1"/>
           <w:lang w:val="en-US"/>
         </w:rPr>
-        <w:t xml:space="preserve"> 180;</w:t>
-      </w:r>
+        <w:t xml:space="preserve"> </w:t>
+      </w:r>
+      <w:proofErr w:type="gramStart"/>
+      <w:r>
+        <w:rPr>
+          <w:color w:val="FFFFFF" w:themeColor="background1"/>
+          <w:lang w:val="en-US"/>
+        </w:rPr>
+        <w:t>180;</w:t>
+      </w:r>
+      <w:proofErr w:type="gramEnd"/>
     </w:p>
     <w:p>
       <w:pPr>
@@ -9657,8 +10180,17 @@
           <w:color w:val="FFFFFF" w:themeColor="background1"/>
           <w:lang w:val="en-US"/>
         </w:rPr>
-        <w:t xml:space="preserve"> 128k;</w:t>
-      </w:r>
+        <w:t xml:space="preserve"> </w:t>
+      </w:r>
+      <w:proofErr w:type="gramStart"/>
+      <w:r>
+        <w:rPr>
+          <w:color w:val="FFFFFF" w:themeColor="background1"/>
+          <w:lang w:val="en-US"/>
+        </w:rPr>
+        <w:t>128k;</w:t>
+      </w:r>
+      <w:proofErr w:type="gramEnd"/>
     </w:p>
     <w:p>
       <w:pPr>
@@ -9690,8 +10222,17 @@
           <w:color w:val="FFFFFF" w:themeColor="background1"/>
           <w:lang w:val="en-US"/>
         </w:rPr>
-        <w:t xml:space="preserve"> 4 256k;</w:t>
-      </w:r>
+        <w:t xml:space="preserve"> 4 </w:t>
+      </w:r>
+      <w:proofErr w:type="gramStart"/>
+      <w:r>
+        <w:rPr>
+          <w:color w:val="FFFFFF" w:themeColor="background1"/>
+          <w:lang w:val="en-US"/>
+        </w:rPr>
+        <w:t>256k;</w:t>
+      </w:r>
+      <w:proofErr w:type="gramEnd"/>
     </w:p>
     <w:p>
       <w:pPr>
@@ -9723,8 +10264,17 @@
           <w:color w:val="FFFFFF" w:themeColor="background1"/>
           <w:lang w:val="en-US"/>
         </w:rPr>
-        <w:t xml:space="preserve"> 256k;</w:t>
-      </w:r>
+        <w:t xml:space="preserve"> </w:t>
+      </w:r>
+      <w:proofErr w:type="gramStart"/>
+      <w:r>
+        <w:rPr>
+          <w:color w:val="FFFFFF" w:themeColor="background1"/>
+          <w:lang w:val="en-US"/>
+        </w:rPr>
+        <w:t>256k;</w:t>
+      </w:r>
+      <w:proofErr w:type="gramEnd"/>
     </w:p>
     <w:p>
       <w:pPr>
@@ -9756,8 +10306,17 @@
           <w:color w:val="FFFFFF" w:themeColor="background1"/>
           <w:lang w:val="en-US"/>
         </w:rPr>
-        <w:t xml:space="preserve"> 256k;</w:t>
-      </w:r>
+        <w:t xml:space="preserve"> </w:t>
+      </w:r>
+      <w:proofErr w:type="gramStart"/>
+      <w:r>
+        <w:rPr>
+          <w:color w:val="FFFFFF" w:themeColor="background1"/>
+          <w:lang w:val="en-US"/>
+        </w:rPr>
+        <w:t>256k;</w:t>
+      </w:r>
+      <w:proofErr w:type="gramEnd"/>
     </w:p>
     <w:p>
       <w:pPr>
@@ -9840,8 +10399,17 @@
           <w:color w:val="FFFFFF" w:themeColor="background1"/>
           <w:lang w:val="en-US"/>
         </w:rPr>
-        <w:t xml:space="preserve">                deny all;</w:t>
-      </w:r>
+        <w:t xml:space="preserve">                deny </w:t>
+      </w:r>
+      <w:proofErr w:type="gramStart"/>
+      <w:r>
+        <w:rPr>
+          <w:color w:val="FFFFFF" w:themeColor="background1"/>
+          <w:lang w:val="en-US"/>
+        </w:rPr>
+        <w:t>all;</w:t>
+      </w:r>
+      <w:proofErr w:type="gramEnd"/>
     </w:p>
     <w:p>
       <w:pPr>
@@ -10222,32 +10790,1978 @@
         <w:spacing w:after="0"/>
         <w:jc w:val="both"/>
       </w:pPr>
-    </w:p>
-    <w:p>
-      <w:pPr>
-        <w:spacing w:after="0"/>
-        <w:jc w:val="both"/>
-      </w:pPr>
-      <w:proofErr w:type="spellStart"/>
-      <w:r>
+      <w:r>
+        <w:rPr>
+          <w:noProof/>
+        </w:rPr>
+        <mc:AlternateContent>
+          <mc:Choice Requires="wps">
+            <w:drawing>
+              <wp:anchor distT="0" distB="0" distL="114300" distR="114300" simplePos="0" relativeHeight="251757056" behindDoc="1" locked="0" layoutInCell="1" allowOverlap="1" wp14:anchorId="29B57068" wp14:editId="2CD0F65C">
+                <wp:simplePos x="0" y="0"/>
+                <wp:positionH relativeFrom="margin">
+                  <wp:align>center</wp:align>
+                </wp:positionH>
+                <wp:positionV relativeFrom="paragraph">
+                  <wp:posOffset>201699</wp:posOffset>
+                </wp:positionV>
+                <wp:extent cx="6187440" cy="461818"/>
+                <wp:effectExtent l="0" t="0" r="3810" b="0"/>
+                <wp:wrapNone/>
+                <wp:docPr id="1151426222" name="Rectangle 8"/>
+                <wp:cNvGraphicFramePr>
+                  <a:graphicFrameLocks xmlns:a="http://schemas.openxmlformats.org/drawingml/2006/main"/>
+                </wp:cNvGraphicFramePr>
+                <a:graphic xmlns:a="http://schemas.openxmlformats.org/drawingml/2006/main">
+                  <a:graphicData uri="http://schemas.microsoft.com/office/word/2010/wordprocessingShape">
+                    <wps:wsp>
+                      <wps:cNvSpPr>
+                        <a:spLocks noChangeArrowheads="1"/>
+                      </wps:cNvSpPr>
+                      <wps:spPr bwMode="auto">
+                        <a:xfrm>
+                          <a:off x="0" y="0"/>
+                          <a:ext cx="6187440" cy="461818"/>
+                        </a:xfrm>
+                        <a:prstGeom prst="rect">
+                          <a:avLst/>
+                        </a:prstGeom>
+                        <a:solidFill>
+                          <a:schemeClr val="bg2">
+                            <a:lumMod val="10000"/>
+                            <a:lumOff val="0"/>
+                          </a:schemeClr>
+                        </a:solidFill>
+                        <a:ln>
+                          <a:noFill/>
+                        </a:ln>
+                      </wps:spPr>
+                      <wps:bodyPr rot="0" vert="horz" wrap="square" lIns="91440" tIns="45720" rIns="91440" bIns="45720" anchor="t" anchorCtr="0" upright="1">
+                        <a:noAutofit/>
+                      </wps:bodyPr>
+                    </wps:wsp>
+                  </a:graphicData>
+                </a:graphic>
+                <wp14:sizeRelH relativeFrom="page">
+                  <wp14:pctWidth>0</wp14:pctWidth>
+                </wp14:sizeRelH>
+                <wp14:sizeRelV relativeFrom="page">
+                  <wp14:pctHeight>0</wp14:pctHeight>
+                </wp14:sizeRelV>
+              </wp:anchor>
+            </w:drawing>
+          </mc:Choice>
+          <mc:Fallback>
+            <w:pict>
+              <v:rect w14:anchorId="7D78B13E" id="Rectangle 8" o:spid="_x0000_s1026" style="position:absolute;margin-left:0;margin-top:15.9pt;width:487.2pt;height:36.35pt;z-index:-251559424;visibility:visible;mso-wrap-style:square;mso-width-percent:0;mso-height-percent:0;mso-wrap-distance-left:9pt;mso-wrap-distance-top:0;mso-wrap-distance-right:9pt;mso-wrap-distance-bottom:0;mso-position-horizontal:center;mso-position-horizontal-relative:margin;mso-position-vertical:absolute;mso-position-vertical-relative:text;mso-width-percent:0;mso-height-percent:0;mso-width-relative:page;mso-height-relative:page;v-text-anchor:top" o:gfxdata="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" fillcolor="#1c1a10 [334]" stroked="f">
+                <w10:wrap anchorx="margin"/>
+              </v:rect>
+            </w:pict>
+          </mc:Fallback>
+        </mc:AlternateContent>
+      </w:r>
+    </w:p>
+    <w:p>
+      <w:pPr>
+        <w:spacing w:after="0"/>
+        <w:jc w:val="both"/>
+      </w:pPr>
+    </w:p>
+    <w:p>
+      <w:pPr>
+        <w:spacing w:after="0"/>
+        <w:jc w:val="both"/>
+        <w:rPr>
+          <w:color w:val="FFFFFF" w:themeColor="background1"/>
+        </w:rPr>
+      </w:pPr>
+      <w:proofErr w:type="spellStart"/>
+      <w:r>
+        <w:rPr>
+          <w:color w:val="FFFFFF" w:themeColor="background1"/>
+        </w:rPr>
         <w:t>systemctl</w:t>
       </w:r>
       <w:proofErr w:type="spellEnd"/>
       <w:r>
+        <w:rPr>
+          <w:color w:val="FFFFFF" w:themeColor="background1"/>
+        </w:rPr>
         <w:t xml:space="preserve"> restart </w:t>
       </w:r>
       <w:proofErr w:type="spellStart"/>
       <w:r>
+        <w:rPr>
+          <w:color w:val="FFFFFF" w:themeColor="background1"/>
+        </w:rPr>
         <w:t>nginx</w:t>
       </w:r>
       <w:proofErr w:type="spellEnd"/>
       <w:r>
+        <w:rPr>
+          <w:color w:val="FFFFFF" w:themeColor="background1"/>
+        </w:rPr>
         <w:t xml:space="preserve"> </w:t>
       </w:r>
     </w:p>
+    <w:p>
+      <w:pPr>
+        <w:spacing w:after="0"/>
+        <w:jc w:val="both"/>
+      </w:pPr>
+    </w:p>
+    <w:p>
+      <w:pPr>
+        <w:spacing w:after="0"/>
+        <w:jc w:val="both"/>
+      </w:pPr>
+    </w:p>
+    <w:p>
+      <w:pPr>
+        <w:spacing w:after="0"/>
+        <w:jc w:val="both"/>
+      </w:pPr>
+      <w:r>
+        <w:tab/>
+        <w:t xml:space="preserve">Nous pouvons maintenant accéder à l’interface graphique de Wordpress via nos adresses web </w:t>
+      </w:r>
+      <w:r>
+        <w:t>www.asie.gsb.org</w:t>
+      </w:r>
+      <w:r>
+        <w:t xml:space="preserve"> et </w:t>
+      </w:r>
+      <w:r>
+        <w:t>www.gsb.org</w:t>
+      </w:r>
+      <w:r>
+        <w:t>. Nous commençons par sélectionner la langue de l’interface.</w:t>
+      </w:r>
+    </w:p>
+    <w:p>
+      <w:pPr>
+        <w:spacing w:after="0"/>
+        <w:jc w:val="both"/>
+      </w:pPr>
+      <w:r>
+        <w:rPr>
+          <w:noProof/>
+        </w:rPr>
+        <w:drawing>
+          <wp:anchor distT="0" distB="0" distL="114300" distR="114300" simplePos="0" relativeHeight="251758080" behindDoc="0" locked="0" layoutInCell="1" allowOverlap="1" wp14:anchorId="20307CAF" wp14:editId="4572DD35">
+            <wp:simplePos x="0" y="0"/>
+            <wp:positionH relativeFrom="margin">
+              <wp:align>center</wp:align>
+            </wp:positionH>
+            <wp:positionV relativeFrom="paragraph">
+              <wp:posOffset>246842</wp:posOffset>
+            </wp:positionV>
+            <wp:extent cx="2749490" cy="4935335"/>
+            <wp:effectExtent l="0" t="0" r="0" b="0"/>
+            <wp:wrapTopAndBottom/>
+            <wp:docPr id="146726025" name="Image 2"/>
+            <wp:cNvGraphicFramePr>
+              <a:graphicFrameLocks xmlns:a="http://schemas.openxmlformats.org/drawingml/2006/main" noChangeAspect="1"/>
+            </wp:cNvGraphicFramePr>
+            <a:graphic xmlns:a="http://schemas.openxmlformats.org/drawingml/2006/main">
+              <a:graphicData uri="http://schemas.openxmlformats.org/drawingml/2006/picture">
+                <pic:pic xmlns:pic="http://schemas.openxmlformats.org/drawingml/2006/picture">
+                  <pic:nvPicPr>
+                    <pic:cNvPr id="0" name="Picture 2"/>
+                    <pic:cNvPicPr>
+                      <a:picLocks noChangeAspect="1" noChangeArrowheads="1"/>
+                    </pic:cNvPicPr>
+                  </pic:nvPicPr>
+                  <pic:blipFill>
+                    <a:blip r:embed="rId20">
+                      <a:extLst>
+                        <a:ext uri="{28A0092B-C50C-407E-A947-70E740481C1C}">
+                          <a14:useLocalDpi xmlns:a14="http://schemas.microsoft.com/office/drawing/2010/main" val="0"/>
+                        </a:ext>
+                      </a:extLst>
+                    </a:blip>
+                    <a:srcRect/>
+                    <a:stretch>
+                      <a:fillRect/>
+                    </a:stretch>
+                  </pic:blipFill>
+                  <pic:spPr bwMode="auto">
+                    <a:xfrm>
+                      <a:off x="0" y="0"/>
+                      <a:ext cx="2749490" cy="4935335"/>
+                    </a:xfrm>
+                    <a:prstGeom prst="rect">
+                      <a:avLst/>
+                    </a:prstGeom>
+                    <a:noFill/>
+                  </pic:spPr>
+                </pic:pic>
+              </a:graphicData>
+            </a:graphic>
+          </wp:anchor>
+        </w:drawing>
+      </w:r>
+    </w:p>
+    <w:p>
+      <w:pPr>
+        <w:spacing w:after="0"/>
+        <w:jc w:val="both"/>
+      </w:pPr>
+    </w:p>
+    <w:p>
+      <w:pPr>
+        <w:spacing w:after="0"/>
+        <w:jc w:val="both"/>
+      </w:pPr>
+    </w:p>
+    <w:p>
+      <w:pPr>
+        <w:spacing w:after="0"/>
+        <w:jc w:val="both"/>
+      </w:pPr>
+      <w:r>
+        <w:tab/>
+        <w:t xml:space="preserve">Nous configurons maintenant notre Wordpress en entrant le titre du site, l’identifiant de l’utilisateur, son mot de passe ainsi que son </w:t>
+      </w:r>
+      <w:proofErr w:type="gramStart"/>
+      <w:r>
+        <w:t>e-mail</w:t>
+      </w:r>
+      <w:proofErr w:type="gramEnd"/>
+      <w:r>
+        <w:t>. Nous devons également cocher l’option « Confirmer l’utilisation du mot de passe faible » étant donné que notre mot de passe « </w:t>
+      </w:r>
+      <w:proofErr w:type="spellStart"/>
+      <w:r>
+        <w:t>password</w:t>
+      </w:r>
+      <w:proofErr w:type="spellEnd"/>
+      <w:r>
+        <w:t> » n’est pas sécurisé.</w:t>
+      </w:r>
+    </w:p>
+    <w:p>
+      <w:pPr>
+        <w:spacing w:after="0"/>
+        <w:jc w:val="both"/>
+      </w:pPr>
+      <w:r>
+        <w:rPr>
+          <w:noProof/>
+        </w:rPr>
+        <w:lastRenderedPageBreak/>
+        <w:drawing>
+          <wp:anchor distT="0" distB="0" distL="114300" distR="114300" simplePos="0" relativeHeight="251759104" behindDoc="0" locked="0" layoutInCell="1" allowOverlap="1" wp14:anchorId="19127F90" wp14:editId="727C9076">
+            <wp:simplePos x="0" y="0"/>
+            <wp:positionH relativeFrom="margin">
+              <wp:align>center</wp:align>
+            </wp:positionH>
+            <wp:positionV relativeFrom="paragraph">
+              <wp:posOffset>0</wp:posOffset>
+            </wp:positionV>
+            <wp:extent cx="3982839" cy="3598950"/>
+            <wp:effectExtent l="0" t="0" r="0" b="1905"/>
+            <wp:wrapTopAndBottom/>
+            <wp:docPr id="229039696" name="Image 4"/>
+            <wp:cNvGraphicFramePr>
+              <a:graphicFrameLocks xmlns:a="http://schemas.openxmlformats.org/drawingml/2006/main" noChangeAspect="1"/>
+            </wp:cNvGraphicFramePr>
+            <a:graphic xmlns:a="http://schemas.openxmlformats.org/drawingml/2006/main">
+              <a:graphicData uri="http://schemas.openxmlformats.org/drawingml/2006/picture">
+                <pic:pic xmlns:pic="http://schemas.openxmlformats.org/drawingml/2006/picture">
+                  <pic:nvPicPr>
+                    <pic:cNvPr id="0" name="Picture 3"/>
+                    <pic:cNvPicPr>
+                      <a:picLocks noChangeAspect="1" noChangeArrowheads="1"/>
+                    </pic:cNvPicPr>
+                  </pic:nvPicPr>
+                  <pic:blipFill>
+                    <a:blip r:embed="rId21">
+                      <a:extLst>
+                        <a:ext uri="{28A0092B-C50C-407E-A947-70E740481C1C}">
+                          <a14:useLocalDpi xmlns:a14="http://schemas.microsoft.com/office/drawing/2010/main" val="0"/>
+                        </a:ext>
+                      </a:extLst>
+                    </a:blip>
+                    <a:srcRect/>
+                    <a:stretch>
+                      <a:fillRect/>
+                    </a:stretch>
+                  </pic:blipFill>
+                  <pic:spPr bwMode="auto">
+                    <a:xfrm>
+                      <a:off x="0" y="0"/>
+                      <a:ext cx="3982839" cy="3598950"/>
+                    </a:xfrm>
+                    <a:prstGeom prst="rect">
+                      <a:avLst/>
+                    </a:prstGeom>
+                    <a:noFill/>
+                  </pic:spPr>
+                </pic:pic>
+              </a:graphicData>
+            </a:graphic>
+          </wp:anchor>
+        </w:drawing>
+      </w:r>
+    </w:p>
+    <w:p>
+      <w:pPr>
+        <w:spacing w:after="0"/>
+        <w:jc w:val="both"/>
+      </w:pPr>
+    </w:p>
+    <w:p>
+      <w:pPr>
+        <w:spacing w:after="0"/>
+        <w:jc w:val="both"/>
+      </w:pPr>
+      <w:r>
+        <w:tab/>
+        <w:t>Notre site Wordpress est maintenant configuré.</w:t>
+      </w:r>
+    </w:p>
+    <w:p>
+      <w:pPr>
+        <w:spacing w:after="0"/>
+        <w:jc w:val="both"/>
+      </w:pPr>
+      <w:r>
+        <w:rPr>
+          <w:noProof/>
+        </w:rPr>
+        <w:drawing>
+          <wp:anchor distT="0" distB="0" distL="114300" distR="114300" simplePos="0" relativeHeight="251760128" behindDoc="0" locked="0" layoutInCell="1" allowOverlap="1" wp14:anchorId="2D84FA72" wp14:editId="06F8148E">
+            <wp:simplePos x="0" y="0"/>
+            <wp:positionH relativeFrom="margin">
+              <wp:posOffset>-1270</wp:posOffset>
+            </wp:positionH>
+            <wp:positionV relativeFrom="paragraph">
+              <wp:posOffset>179994</wp:posOffset>
+            </wp:positionV>
+            <wp:extent cx="5759087" cy="3054754"/>
+            <wp:effectExtent l="0" t="0" r="0" b="0"/>
+            <wp:wrapTopAndBottom/>
+            <wp:docPr id="1053277380" name="Image 6"/>
+            <wp:cNvGraphicFramePr>
+              <a:graphicFrameLocks xmlns:a="http://schemas.openxmlformats.org/drawingml/2006/main" noChangeAspect="1"/>
+            </wp:cNvGraphicFramePr>
+            <a:graphic xmlns:a="http://schemas.openxmlformats.org/drawingml/2006/main">
+              <a:graphicData uri="http://schemas.openxmlformats.org/drawingml/2006/picture">
+                <pic:pic xmlns:pic="http://schemas.openxmlformats.org/drawingml/2006/picture">
+                  <pic:nvPicPr>
+                    <pic:cNvPr id="0" name="Picture 4"/>
+                    <pic:cNvPicPr>
+                      <a:picLocks noChangeAspect="1" noChangeArrowheads="1"/>
+                    </pic:cNvPicPr>
+                  </pic:nvPicPr>
+                  <pic:blipFill>
+                    <a:blip r:embed="rId22">
+                      <a:extLst>
+                        <a:ext uri="{28A0092B-C50C-407E-A947-70E740481C1C}">
+                          <a14:useLocalDpi xmlns:a14="http://schemas.microsoft.com/office/drawing/2010/main" val="0"/>
+                        </a:ext>
+                      </a:extLst>
+                    </a:blip>
+                    <a:srcRect/>
+                    <a:stretch>
+                      <a:fillRect/>
+                    </a:stretch>
+                  </pic:blipFill>
+                  <pic:spPr bwMode="auto">
+                    <a:xfrm>
+                      <a:off x="0" y="0"/>
+                      <a:ext cx="5759087" cy="3054754"/>
+                    </a:xfrm>
+                    <a:prstGeom prst="rect">
+                      <a:avLst/>
+                    </a:prstGeom>
+                    <a:noFill/>
+                  </pic:spPr>
+                </pic:pic>
+              </a:graphicData>
+            </a:graphic>
+          </wp:anchor>
+        </w:drawing>
+      </w:r>
+    </w:p>
+    <w:p>
+      <w:pPr>
+        <w:spacing w:after="0"/>
+        <w:jc w:val="both"/>
+      </w:pPr>
+    </w:p>
+    <w:p>
+      <w:pPr>
+        <w:spacing w:after="0"/>
+        <w:jc w:val="both"/>
+      </w:pPr>
+    </w:p>
+    <w:p>
+      <w:pPr>
+        <w:spacing w:after="0"/>
+        <w:jc w:val="both"/>
+      </w:pPr>
+    </w:p>
+    <w:p>
+      <w:pPr>
+        <w:spacing w:after="0"/>
+        <w:jc w:val="both"/>
+      </w:pPr>
+    </w:p>
+    <w:p>
+      <w:pPr>
+        <w:spacing w:after="0"/>
+        <w:jc w:val="both"/>
+      </w:pPr>
+    </w:p>
+    <w:p>
+      <w:pPr>
+        <w:spacing w:after="0"/>
+        <w:jc w:val="both"/>
+      </w:pPr>
+    </w:p>
+    <w:p>
+      <w:pPr>
+        <w:spacing w:after="0"/>
+        <w:jc w:val="both"/>
+      </w:pPr>
+    </w:p>
+    <w:p>
+      <w:pPr>
+        <w:spacing w:after="0"/>
+        <w:jc w:val="both"/>
+      </w:pPr>
+      <w:r>
+        <w:rPr>
+          <w:noProof/>
+        </w:rPr>
+        <w:lastRenderedPageBreak/>
+        <w:drawing>
+          <wp:anchor distT="0" distB="0" distL="114300" distR="114300" simplePos="0" relativeHeight="251761152" behindDoc="0" locked="0" layoutInCell="1" allowOverlap="1" wp14:anchorId="2D96DC5F" wp14:editId="4FA95AE5">
+            <wp:simplePos x="0" y="0"/>
+            <wp:positionH relativeFrom="margin">
+              <wp:align>center</wp:align>
+            </wp:positionH>
+            <wp:positionV relativeFrom="paragraph">
+              <wp:posOffset>0</wp:posOffset>
+            </wp:positionV>
+            <wp:extent cx="5214159" cy="1710465"/>
+            <wp:effectExtent l="0" t="0" r="5715" b="4445"/>
+            <wp:wrapTopAndBottom/>
+            <wp:docPr id="782756305" name="Image 8"/>
+            <wp:cNvGraphicFramePr>
+              <a:graphicFrameLocks xmlns:a="http://schemas.openxmlformats.org/drawingml/2006/main" noChangeAspect="1"/>
+            </wp:cNvGraphicFramePr>
+            <a:graphic xmlns:a="http://schemas.openxmlformats.org/drawingml/2006/main">
+              <a:graphicData uri="http://schemas.openxmlformats.org/drawingml/2006/picture">
+                <pic:pic xmlns:pic="http://schemas.openxmlformats.org/drawingml/2006/picture">
+                  <pic:nvPicPr>
+                    <pic:cNvPr id="0" name="Picture 5"/>
+                    <pic:cNvPicPr>
+                      <a:picLocks noChangeAspect="1" noChangeArrowheads="1"/>
+                    </pic:cNvPicPr>
+                  </pic:nvPicPr>
+                  <pic:blipFill>
+                    <a:blip r:embed="rId23">
+                      <a:extLst>
+                        <a:ext uri="{28A0092B-C50C-407E-A947-70E740481C1C}">
+                          <a14:useLocalDpi xmlns:a14="http://schemas.microsoft.com/office/drawing/2010/main" val="0"/>
+                        </a:ext>
+                      </a:extLst>
+                    </a:blip>
+                    <a:srcRect/>
+                    <a:stretch>
+                      <a:fillRect/>
+                    </a:stretch>
+                  </pic:blipFill>
+                  <pic:spPr bwMode="auto">
+                    <a:xfrm>
+                      <a:off x="0" y="0"/>
+                      <a:ext cx="5214159" cy="1710465"/>
+                    </a:xfrm>
+                    <a:prstGeom prst="rect">
+                      <a:avLst/>
+                    </a:prstGeom>
+                    <a:noFill/>
+                  </pic:spPr>
+                </pic:pic>
+              </a:graphicData>
+            </a:graphic>
+          </wp:anchor>
+        </w:drawing>
+      </w:r>
+    </w:p>
+    <w:p>
+      <w:pPr>
+        <w:spacing w:after="0"/>
+        <w:jc w:val="both"/>
+      </w:pPr>
+      <w:r>
+        <w:tab/>
+        <w:t>Nous appliquons ces mêmes étapes pour configurer notre deuxième site Wordpress.</w:t>
+      </w:r>
+    </w:p>
+    <w:p>
+      <w:pPr>
+        <w:spacing w:after="0"/>
+        <w:jc w:val="both"/>
+      </w:pPr>
+      <w:r>
+        <w:rPr>
+          <w:noProof/>
+        </w:rPr>
+        <w:drawing>
+          <wp:anchor distT="0" distB="0" distL="114300" distR="114300" simplePos="0" relativeHeight="251762176" behindDoc="0" locked="0" layoutInCell="1" allowOverlap="1" wp14:anchorId="3B16E844" wp14:editId="5C64C5FF">
+            <wp:simplePos x="0" y="0"/>
+            <wp:positionH relativeFrom="margin">
+              <wp:align>center</wp:align>
+            </wp:positionH>
+            <wp:positionV relativeFrom="paragraph">
+              <wp:posOffset>200660</wp:posOffset>
+            </wp:positionV>
+            <wp:extent cx="5196205" cy="1504950"/>
+            <wp:effectExtent l="0" t="0" r="4445" b="0"/>
+            <wp:wrapTopAndBottom/>
+            <wp:docPr id="780785991" name="Image 10"/>
+            <wp:cNvGraphicFramePr>
+              <a:graphicFrameLocks xmlns:a="http://schemas.openxmlformats.org/drawingml/2006/main" noChangeAspect="1"/>
+            </wp:cNvGraphicFramePr>
+            <a:graphic xmlns:a="http://schemas.openxmlformats.org/drawingml/2006/main">
+              <a:graphicData uri="http://schemas.openxmlformats.org/drawingml/2006/picture">
+                <pic:pic xmlns:pic="http://schemas.openxmlformats.org/drawingml/2006/picture">
+                  <pic:nvPicPr>
+                    <pic:cNvPr id="0" name="Picture 6"/>
+                    <pic:cNvPicPr>
+                      <a:picLocks noChangeAspect="1" noChangeArrowheads="1"/>
+                    </pic:cNvPicPr>
+                  </pic:nvPicPr>
+                  <pic:blipFill>
+                    <a:blip r:embed="rId24">
+                      <a:extLst>
+                        <a:ext uri="{28A0092B-C50C-407E-A947-70E740481C1C}">
+                          <a14:useLocalDpi xmlns:a14="http://schemas.microsoft.com/office/drawing/2010/main" val="0"/>
+                        </a:ext>
+                      </a:extLst>
+                    </a:blip>
+                    <a:srcRect/>
+                    <a:stretch>
+                      <a:fillRect/>
+                    </a:stretch>
+                  </pic:blipFill>
+                  <pic:spPr bwMode="auto">
+                    <a:xfrm>
+                      <a:off x="0" y="0"/>
+                      <a:ext cx="5196205" cy="1504950"/>
+                    </a:xfrm>
+                    <a:prstGeom prst="rect">
+                      <a:avLst/>
+                    </a:prstGeom>
+                    <a:noFill/>
+                  </pic:spPr>
+                </pic:pic>
+              </a:graphicData>
+            </a:graphic>
+            <wp14:sizeRelH relativeFrom="margin">
+              <wp14:pctWidth>0</wp14:pctWidth>
+            </wp14:sizeRelH>
+            <wp14:sizeRelV relativeFrom="margin">
+              <wp14:pctHeight>0</wp14:pctHeight>
+            </wp14:sizeRelV>
+          </wp:anchor>
+        </w:drawing>
+      </w:r>
+    </w:p>
+    <w:p>
+      <w:pPr>
+        <w:spacing w:after="0"/>
+        <w:jc w:val="both"/>
+      </w:pPr>
+    </w:p>
+    <w:p>
+      <w:pPr>
+        <w:spacing w:after="0"/>
+        <w:jc w:val="both"/>
+      </w:pPr>
+    </w:p>
+    <w:p>
+      <w:pPr>
+        <w:pStyle w:val="Titre2"/>
+      </w:pPr>
+      <w:bookmarkStart w:id="8" w:name="_Toc167369597"/>
+      <w:r>
+        <w:t>.</w:t>
+      </w:r>
+      <w:proofErr w:type="spellStart"/>
+      <w:r>
+        <w:t>htaccess</w:t>
+      </w:r>
+      <w:bookmarkEnd w:id="8"/>
+      <w:proofErr w:type="spellEnd"/>
+    </w:p>
+    <w:p>
+      <w:pPr>
+        <w:jc w:val="both"/>
+      </w:pPr>
+    </w:p>
+    <w:p>
+      <w:pPr>
+        <w:jc w:val="both"/>
+      </w:pPr>
+      <w:r>
+        <w:tab/>
+        <w:t>Nous devons mettre en place une interface de connexion pour les espaces utilisateurs. Nous commençons par créer le dossier /home/std/</w:t>
+      </w:r>
+      <w:proofErr w:type="spellStart"/>
+      <w:r>
+        <w:t>public_html</w:t>
+      </w:r>
+      <w:proofErr w:type="spellEnd"/>
+      <w:r>
+        <w:t xml:space="preserve"> qui servira de dossier utilisateur accessible en ligne, et lui attribuons les droits nécessaires :</w:t>
+      </w:r>
+    </w:p>
+    <w:p>
+      <w:pPr>
+        <w:jc w:val="both"/>
+      </w:pPr>
+      <w:r>
+        <w:rPr>
+          <w:noProof/>
+        </w:rPr>
+        <mc:AlternateContent>
+          <mc:Choice Requires="wps">
+            <w:drawing>
+              <wp:anchor distT="0" distB="0" distL="114300" distR="114300" simplePos="0" relativeHeight="251764224" behindDoc="1" locked="0" layoutInCell="1" allowOverlap="1" wp14:anchorId="254F77FC" wp14:editId="26A9D869">
+                <wp:simplePos x="0" y="0"/>
+                <wp:positionH relativeFrom="margin">
+                  <wp:align>center</wp:align>
+                </wp:positionH>
+                <wp:positionV relativeFrom="paragraph">
+                  <wp:posOffset>173182</wp:posOffset>
+                </wp:positionV>
+                <wp:extent cx="6187440" cy="565265"/>
+                <wp:effectExtent l="0" t="0" r="3810" b="6350"/>
+                <wp:wrapNone/>
+                <wp:docPr id="1414328414" name="Rectangle 8"/>
+                <wp:cNvGraphicFramePr>
+                  <a:graphicFrameLocks xmlns:a="http://schemas.openxmlformats.org/drawingml/2006/main"/>
+                </wp:cNvGraphicFramePr>
+                <a:graphic xmlns:a="http://schemas.openxmlformats.org/drawingml/2006/main">
+                  <a:graphicData uri="http://schemas.microsoft.com/office/word/2010/wordprocessingShape">
+                    <wps:wsp>
+                      <wps:cNvSpPr>
+                        <a:spLocks noChangeArrowheads="1"/>
+                      </wps:cNvSpPr>
+                      <wps:spPr bwMode="auto">
+                        <a:xfrm>
+                          <a:off x="0" y="0"/>
+                          <a:ext cx="6187440" cy="565265"/>
+                        </a:xfrm>
+                        <a:prstGeom prst="rect">
+                          <a:avLst/>
+                        </a:prstGeom>
+                        <a:solidFill>
+                          <a:schemeClr val="bg2">
+                            <a:lumMod val="10000"/>
+                            <a:lumOff val="0"/>
+                          </a:schemeClr>
+                        </a:solidFill>
+                        <a:ln>
+                          <a:noFill/>
+                        </a:ln>
+                      </wps:spPr>
+                      <wps:bodyPr rot="0" vert="horz" wrap="square" lIns="91440" tIns="45720" rIns="91440" bIns="45720" anchor="t" anchorCtr="0" upright="1">
+                        <a:noAutofit/>
+                      </wps:bodyPr>
+                    </wps:wsp>
+                  </a:graphicData>
+                </a:graphic>
+                <wp14:sizeRelH relativeFrom="page">
+                  <wp14:pctWidth>0</wp14:pctWidth>
+                </wp14:sizeRelH>
+                <wp14:sizeRelV relativeFrom="page">
+                  <wp14:pctHeight>0</wp14:pctHeight>
+                </wp14:sizeRelV>
+              </wp:anchor>
+            </w:drawing>
+          </mc:Choice>
+          <mc:Fallback>
+            <w:pict>
+              <v:rect w14:anchorId="317DE2AE" id="Rectangle 8" o:spid="_x0000_s1026" style="position:absolute;margin-left:0;margin-top:13.65pt;width:487.2pt;height:44.5pt;z-index:-251552256;visibility:visible;mso-wrap-style:square;mso-width-percent:0;mso-height-percent:0;mso-wrap-distance-left:9pt;mso-wrap-distance-top:0;mso-wrap-distance-right:9pt;mso-wrap-distance-bottom:0;mso-position-horizontal:center;mso-position-horizontal-relative:margin;mso-position-vertical:absolute;mso-position-vertical-relative:text;mso-width-percent:0;mso-height-percent:0;mso-width-relative:page;mso-height-relative:page;v-text-anchor:top" o:gfxdata="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" fillcolor="#1c1a10 [334]" stroked="f">
+                <w10:wrap anchorx="margin"/>
+              </v:rect>
+            </w:pict>
+          </mc:Fallback>
+        </mc:AlternateContent>
+      </w:r>
+    </w:p>
+    <w:p>
+      <w:pPr>
+        <w:spacing w:after="0"/>
+        <w:jc w:val="both"/>
+        <w:rPr>
+          <w:color w:val="FFFFFF" w:themeColor="background1"/>
+          <w:lang w:val="en-US"/>
+        </w:rPr>
+      </w:pPr>
+      <w:proofErr w:type="spellStart"/>
+      <w:r>
+        <w:rPr>
+          <w:color w:val="FFFFFF" w:themeColor="background1"/>
+          <w:lang w:val="en-US"/>
+        </w:rPr>
+        <w:t>mkdir</w:t>
+      </w:r>
+      <w:proofErr w:type="spellEnd"/>
+      <w:r>
+        <w:rPr>
+          <w:color w:val="FFFFFF" w:themeColor="background1"/>
+          <w:lang w:val="en-US"/>
+        </w:rPr>
+        <w:t xml:space="preserve"> /home/std/</w:t>
+      </w:r>
+      <w:proofErr w:type="spellStart"/>
+      <w:r>
+        <w:rPr>
+          <w:color w:val="FFFFFF" w:themeColor="background1"/>
+          <w:lang w:val="en-US"/>
+        </w:rPr>
+        <w:t>public_html</w:t>
+      </w:r>
+      <w:proofErr w:type="spellEnd"/>
+    </w:p>
+    <w:p>
+      <w:pPr>
+        <w:jc w:val="both"/>
+        <w:rPr>
+          <w:color w:val="FFFFFF" w:themeColor="background1"/>
+          <w:lang w:val="en-US"/>
+        </w:rPr>
+      </w:pPr>
+      <w:proofErr w:type="spellStart"/>
+      <w:r>
+        <w:rPr>
+          <w:color w:val="FFFFFF" w:themeColor="background1"/>
+          <w:lang w:val="en-US"/>
+        </w:rPr>
+        <w:t>chmod</w:t>
+      </w:r>
+      <w:proofErr w:type="spellEnd"/>
+      <w:r>
+        <w:rPr>
+          <w:color w:val="FFFFFF" w:themeColor="background1"/>
+          <w:lang w:val="en-US"/>
+        </w:rPr>
+        <w:t xml:space="preserve"> a+x /home/std</w:t>
+      </w:r>
+    </w:p>
+    <w:p>
+      <w:pPr>
+        <w:jc w:val="both"/>
+        <w:rPr>
+          <w:lang w:val="en-US"/>
+        </w:rPr>
+      </w:pPr>
+    </w:p>
+    <w:p>
+      <w:pPr>
+        <w:jc w:val="both"/>
+      </w:pPr>
+      <w:r>
+        <w:rPr>
+          <w:lang w:val="en-US"/>
+        </w:rPr>
+        <w:tab/>
+      </w:r>
+      <w:r>
+        <w:t>Cependant, contrairement à Apache, n</w:t>
+      </w:r>
+      <w:r>
+        <w:t xml:space="preserve">ous pouvons configurer directement les différentes directives dans le fichier de configuration du Virtual Host. Nous insérons donc dans chaque fichier de configuration des sites un nouveau bloc « location » permettant </w:t>
+      </w:r>
+      <w:r>
+        <w:t>de définir le dossier /home/std/</w:t>
+      </w:r>
+      <w:proofErr w:type="spellStart"/>
+      <w:r>
+        <w:t>public_html</w:t>
+      </w:r>
+      <w:proofErr w:type="spellEnd"/>
+      <w:r>
+        <w:t> :</w:t>
+      </w:r>
+    </w:p>
+    <w:p>
+      <w:pPr>
+        <w:jc w:val="both"/>
+      </w:pPr>
+      <w:r>
+        <w:rPr>
+          <w:noProof/>
+        </w:rPr>
+        <mc:AlternateContent>
+          <mc:Choice Requires="wps">
+            <w:drawing>
+              <wp:anchor distT="0" distB="0" distL="114300" distR="114300" simplePos="0" relativeHeight="251766272" behindDoc="1" locked="0" layoutInCell="1" allowOverlap="1" wp14:anchorId="7DC3F807" wp14:editId="79A19D28">
+                <wp:simplePos x="0" y="0"/>
+                <wp:positionH relativeFrom="margin">
+                  <wp:align>center</wp:align>
+                </wp:positionH>
+                <wp:positionV relativeFrom="paragraph">
+                  <wp:posOffset>179416</wp:posOffset>
+                </wp:positionV>
+                <wp:extent cx="6187440" cy="1471353"/>
+                <wp:effectExtent l="0" t="0" r="3810" b="0"/>
+                <wp:wrapNone/>
+                <wp:docPr id="867278755" name="Rectangle 8"/>
+                <wp:cNvGraphicFramePr>
+                  <a:graphicFrameLocks xmlns:a="http://schemas.openxmlformats.org/drawingml/2006/main"/>
+                </wp:cNvGraphicFramePr>
+                <a:graphic xmlns:a="http://schemas.openxmlformats.org/drawingml/2006/main">
+                  <a:graphicData uri="http://schemas.microsoft.com/office/word/2010/wordprocessingShape">
+                    <wps:wsp>
+                      <wps:cNvSpPr>
+                        <a:spLocks noChangeArrowheads="1"/>
+                      </wps:cNvSpPr>
+                      <wps:spPr bwMode="auto">
+                        <a:xfrm>
+                          <a:off x="0" y="0"/>
+                          <a:ext cx="6187440" cy="1471353"/>
+                        </a:xfrm>
+                        <a:prstGeom prst="rect">
+                          <a:avLst/>
+                        </a:prstGeom>
+                        <a:solidFill>
+                          <a:schemeClr val="bg2">
+                            <a:lumMod val="10000"/>
+                            <a:lumOff val="0"/>
+                          </a:schemeClr>
+                        </a:solidFill>
+                        <a:ln>
+                          <a:noFill/>
+                        </a:ln>
+                      </wps:spPr>
+                      <wps:bodyPr rot="0" vert="horz" wrap="square" lIns="91440" tIns="45720" rIns="91440" bIns="45720" anchor="t" anchorCtr="0" upright="1">
+                        <a:noAutofit/>
+                      </wps:bodyPr>
+                    </wps:wsp>
+                  </a:graphicData>
+                </a:graphic>
+                <wp14:sizeRelH relativeFrom="page">
+                  <wp14:pctWidth>0</wp14:pctWidth>
+                </wp14:sizeRelH>
+                <wp14:sizeRelV relativeFrom="page">
+                  <wp14:pctHeight>0</wp14:pctHeight>
+                </wp14:sizeRelV>
+              </wp:anchor>
+            </w:drawing>
+          </mc:Choice>
+          <mc:Fallback>
+            <w:pict>
+              <v:rect w14:anchorId="0B915E82" id="Rectangle 8" o:spid="_x0000_s1026" style="position:absolute;margin-left:0;margin-top:14.15pt;width:487.2pt;height:115.85pt;z-index:-251550208;visibility:visible;mso-wrap-style:square;mso-width-percent:0;mso-height-percent:0;mso-wrap-distance-left:9pt;mso-wrap-distance-top:0;mso-wrap-distance-right:9pt;mso-wrap-distance-bottom:0;mso-position-horizontal:center;mso-position-horizontal-relative:margin;mso-position-vertical:absolute;mso-position-vertical-relative:text;mso-width-percent:0;mso-height-percent:0;mso-width-relative:page;mso-height-relative:page;v-text-anchor:top" o:gfxdata="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" fillcolor="#1c1a10 [334]" stroked="f">
+                <w10:wrap anchorx="margin"/>
+              </v:rect>
+            </w:pict>
+          </mc:Fallback>
+        </mc:AlternateContent>
+      </w:r>
+    </w:p>
+    <w:p>
+      <w:pPr>
+        <w:spacing w:after="0"/>
+        <w:jc w:val="both"/>
+        <w:rPr>
+          <w:color w:val="FFFFFF" w:themeColor="background1"/>
+          <w:lang w:val="en-US"/>
+        </w:rPr>
+      </w:pPr>
+      <w:r>
+        <w:rPr>
+          <w:color w:val="FFFFFF" w:themeColor="background1"/>
+          <w:lang w:val="en-US"/>
+        </w:rPr>
+        <w:t>location ~ ^/~(.+?)(/.*)?$ {</w:t>
+      </w:r>
+    </w:p>
+    <w:p>
+      <w:pPr>
+        <w:spacing w:after="0"/>
+        <w:jc w:val="both"/>
+        <w:rPr>
+          <w:color w:val="FFFFFF" w:themeColor="background1"/>
+          <w:lang w:val="en-US"/>
+        </w:rPr>
+      </w:pPr>
+      <w:r>
+        <w:rPr>
+          <w:color w:val="FFFFFF" w:themeColor="background1"/>
+          <w:lang w:val="en-US"/>
+        </w:rPr>
+        <w:t xml:space="preserve">              alias /home/$1/public_html$</w:t>
+      </w:r>
+      <w:proofErr w:type="gramStart"/>
+      <w:r>
+        <w:rPr>
+          <w:color w:val="FFFFFF" w:themeColor="background1"/>
+          <w:lang w:val="en-US"/>
+        </w:rPr>
+        <w:t>2;</w:t>
+      </w:r>
+      <w:proofErr w:type="gramEnd"/>
+    </w:p>
+    <w:p>
+      <w:pPr>
+        <w:spacing w:after="0"/>
+        <w:jc w:val="both"/>
+        <w:rPr>
+          <w:color w:val="FFFFFF" w:themeColor="background1"/>
+          <w:lang w:val="en-US"/>
+        </w:rPr>
+      </w:pPr>
+      <w:r>
+        <w:rPr>
+          <w:color w:val="FFFFFF" w:themeColor="background1"/>
+          <w:lang w:val="en-US"/>
+        </w:rPr>
+        <w:t xml:space="preserve">              index  index.html </w:t>
+      </w:r>
+      <w:proofErr w:type="gramStart"/>
+      <w:r>
+        <w:rPr>
+          <w:color w:val="FFFFFF" w:themeColor="background1"/>
+          <w:lang w:val="en-US"/>
+        </w:rPr>
+        <w:t>index.htm;</w:t>
+      </w:r>
+      <w:proofErr w:type="gramEnd"/>
+    </w:p>
+    <w:p>
+      <w:pPr>
+        <w:spacing w:after="0"/>
+        <w:jc w:val="both"/>
+        <w:rPr>
+          <w:color w:val="FFFFFF" w:themeColor="background1"/>
+        </w:rPr>
+      </w:pPr>
+      <w:r>
+        <w:rPr>
+          <w:color w:val="FFFFFF" w:themeColor="background1"/>
+          <w:lang w:val="en-US"/>
+        </w:rPr>
+        <w:t xml:space="preserve">              </w:t>
+      </w:r>
+      <w:proofErr w:type="spellStart"/>
+      <w:r>
+        <w:rPr>
+          <w:color w:val="FFFFFF" w:themeColor="background1"/>
+        </w:rPr>
+        <w:t>autoindex</w:t>
+      </w:r>
+      <w:proofErr w:type="spellEnd"/>
+      <w:r>
+        <w:rPr>
+          <w:color w:val="FFFFFF" w:themeColor="background1"/>
+        </w:rPr>
+        <w:t xml:space="preserve"> on;</w:t>
+      </w:r>
+    </w:p>
+    <w:p>
+      <w:pPr>
+        <w:spacing w:after="0"/>
+        <w:jc w:val="both"/>
+        <w:rPr>
+          <w:color w:val="FFFFFF" w:themeColor="background1"/>
+        </w:rPr>
+      </w:pPr>
+      <w:r>
+        <w:rPr>
+          <w:color w:val="FFFFFF" w:themeColor="background1"/>
+        </w:rPr>
+        <w:t xml:space="preserve">              </w:t>
+      </w:r>
+      <w:proofErr w:type="spellStart"/>
+      <w:r>
+        <w:rPr>
+          <w:color w:val="FFFFFF" w:themeColor="background1"/>
+        </w:rPr>
+        <w:t>auth_basic</w:t>
+      </w:r>
+      <w:proofErr w:type="spellEnd"/>
+      <w:r>
+        <w:rPr>
+          <w:color w:val="FFFFFF" w:themeColor="background1"/>
+        </w:rPr>
+        <w:t xml:space="preserve"> "Zone </w:t>
+      </w:r>
+      <w:proofErr w:type="spellStart"/>
+      <w:r>
+        <w:rPr>
+          <w:color w:val="FFFFFF" w:themeColor="background1"/>
+        </w:rPr>
+        <w:t>securisée</w:t>
+      </w:r>
+      <w:proofErr w:type="spellEnd"/>
+      <w:r>
+        <w:rPr>
+          <w:color w:val="FFFFFF" w:themeColor="background1"/>
+        </w:rPr>
+        <w:t xml:space="preserve"> - Authentification requise";</w:t>
+      </w:r>
+    </w:p>
+    <w:p>
+      <w:pPr>
+        <w:spacing w:after="0"/>
+        <w:jc w:val="both"/>
+        <w:rPr>
+          <w:color w:val="FFFFFF" w:themeColor="background1"/>
+        </w:rPr>
+      </w:pPr>
+      <w:r>
+        <w:rPr>
+          <w:color w:val="FFFFFF" w:themeColor="background1"/>
+        </w:rPr>
+        <w:t xml:space="preserve">              </w:t>
+      </w:r>
+      <w:proofErr w:type="spellStart"/>
+      <w:r>
+        <w:rPr>
+          <w:color w:val="FFFFFF" w:themeColor="background1"/>
+        </w:rPr>
+        <w:t>auth_basic_user_file</w:t>
+      </w:r>
+      <w:proofErr w:type="spellEnd"/>
+      <w:r>
+        <w:rPr>
+          <w:color w:val="FFFFFF" w:themeColor="background1"/>
+        </w:rPr>
+        <w:t xml:space="preserve"> /</w:t>
+      </w:r>
+      <w:proofErr w:type="spellStart"/>
+      <w:r>
+        <w:rPr>
+          <w:color w:val="FFFFFF" w:themeColor="background1"/>
+        </w:rPr>
+        <w:t>etc</w:t>
+      </w:r>
+      <w:proofErr w:type="spellEnd"/>
+      <w:r>
+        <w:rPr>
+          <w:color w:val="FFFFFF" w:themeColor="background1"/>
+        </w:rPr>
+        <w:t>/</w:t>
+      </w:r>
+      <w:proofErr w:type="spellStart"/>
+      <w:r>
+        <w:rPr>
+          <w:color w:val="FFFFFF" w:themeColor="background1"/>
+        </w:rPr>
+        <w:t>nginx</w:t>
+      </w:r>
+      <w:proofErr w:type="spellEnd"/>
+      <w:r>
+        <w:rPr>
+          <w:color w:val="FFFFFF" w:themeColor="background1"/>
+        </w:rPr>
+        <w:t>/.</w:t>
+      </w:r>
+      <w:proofErr w:type="spellStart"/>
+      <w:r>
+        <w:rPr>
+          <w:color w:val="FFFFFF" w:themeColor="background1"/>
+        </w:rPr>
+        <w:t>htpasswd</w:t>
+      </w:r>
+      <w:proofErr w:type="spellEnd"/>
+      <w:r>
+        <w:rPr>
+          <w:color w:val="FFFFFF" w:themeColor="background1"/>
+        </w:rPr>
+        <w:t>;</w:t>
+      </w:r>
+    </w:p>
+    <w:p>
+      <w:pPr>
+        <w:jc w:val="both"/>
+        <w:rPr>
+          <w:color w:val="FFFFFF" w:themeColor="background1"/>
+        </w:rPr>
+      </w:pPr>
+      <w:r>
+        <w:rPr>
+          <w:color w:val="FFFFFF" w:themeColor="background1"/>
+        </w:rPr>
+        <w:t xml:space="preserve">        }</w:t>
+      </w:r>
+    </w:p>
+    <w:p>
+      <w:pPr>
+        <w:jc w:val="both"/>
+      </w:pPr>
+      <w:r>
+        <w:lastRenderedPageBreak/>
+        <w:tab/>
+        <w:t xml:space="preserve">Nous devons maintenant créer un fichier </w:t>
+      </w:r>
+      <w:proofErr w:type="spellStart"/>
+      <w:r>
+        <w:t>htpasswd</w:t>
+      </w:r>
+      <w:proofErr w:type="spellEnd"/>
+      <w:r>
+        <w:t>. Pour ce faire, nous commençons tout d’abord par télécharger le paquet apache2-utils :</w:t>
+      </w:r>
+    </w:p>
+    <w:p>
+      <w:pPr>
+        <w:jc w:val="both"/>
+      </w:pPr>
+      <w:r>
+        <w:rPr>
+          <w:noProof/>
+        </w:rPr>
+        <mc:AlternateContent>
+          <mc:Choice Requires="wps">
+            <w:drawing>
+              <wp:anchor distT="0" distB="0" distL="114300" distR="114300" simplePos="0" relativeHeight="251768320" behindDoc="1" locked="0" layoutInCell="1" allowOverlap="1" wp14:anchorId="43EF9A70" wp14:editId="701A1CA0">
+                <wp:simplePos x="0" y="0"/>
+                <wp:positionH relativeFrom="margin">
+                  <wp:align>center</wp:align>
+                </wp:positionH>
+                <wp:positionV relativeFrom="paragraph">
+                  <wp:posOffset>178435</wp:posOffset>
+                </wp:positionV>
+                <wp:extent cx="6187440" cy="565265"/>
+                <wp:effectExtent l="0" t="0" r="3810" b="6350"/>
+                <wp:wrapNone/>
+                <wp:docPr id="324433528" name="Rectangle 8"/>
+                <wp:cNvGraphicFramePr>
+                  <a:graphicFrameLocks xmlns:a="http://schemas.openxmlformats.org/drawingml/2006/main"/>
+                </wp:cNvGraphicFramePr>
+                <a:graphic xmlns:a="http://schemas.openxmlformats.org/drawingml/2006/main">
+                  <a:graphicData uri="http://schemas.microsoft.com/office/word/2010/wordprocessingShape">
+                    <wps:wsp>
+                      <wps:cNvSpPr>
+                        <a:spLocks noChangeArrowheads="1"/>
+                      </wps:cNvSpPr>
+                      <wps:spPr bwMode="auto">
+                        <a:xfrm>
+                          <a:off x="0" y="0"/>
+                          <a:ext cx="6187440" cy="565265"/>
+                        </a:xfrm>
+                        <a:prstGeom prst="rect">
+                          <a:avLst/>
+                        </a:prstGeom>
+                        <a:solidFill>
+                          <a:schemeClr val="bg2">
+                            <a:lumMod val="10000"/>
+                            <a:lumOff val="0"/>
+                          </a:schemeClr>
+                        </a:solidFill>
+                        <a:ln>
+                          <a:noFill/>
+                        </a:ln>
+                      </wps:spPr>
+                      <wps:bodyPr rot="0" vert="horz" wrap="square" lIns="91440" tIns="45720" rIns="91440" bIns="45720" anchor="t" anchorCtr="0" upright="1">
+                        <a:noAutofit/>
+                      </wps:bodyPr>
+                    </wps:wsp>
+                  </a:graphicData>
+                </a:graphic>
+                <wp14:sizeRelH relativeFrom="page">
+                  <wp14:pctWidth>0</wp14:pctWidth>
+                </wp14:sizeRelH>
+                <wp14:sizeRelV relativeFrom="page">
+                  <wp14:pctHeight>0</wp14:pctHeight>
+                </wp14:sizeRelV>
+              </wp:anchor>
+            </w:drawing>
+          </mc:Choice>
+          <mc:Fallback>
+            <w:pict>
+              <v:rect w14:anchorId="5BAF9C97" id="Rectangle 8" o:spid="_x0000_s1026" style="position:absolute;margin-left:0;margin-top:14.05pt;width:487.2pt;height:44.5pt;z-index:-251548160;visibility:visible;mso-wrap-style:square;mso-width-percent:0;mso-height-percent:0;mso-wrap-distance-left:9pt;mso-wrap-distance-top:0;mso-wrap-distance-right:9pt;mso-wrap-distance-bottom:0;mso-position-horizontal:center;mso-position-horizontal-relative:margin;mso-position-vertical:absolute;mso-position-vertical-relative:text;mso-width-percent:0;mso-height-percent:0;mso-width-relative:page;mso-height-relative:page;v-text-anchor:top" o:gfxdata="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" fillcolor="#1c1a10 [334]" stroked="f">
+                <w10:wrap anchorx="margin"/>
+              </v:rect>
+            </w:pict>
+          </mc:Fallback>
+        </mc:AlternateContent>
+      </w:r>
+    </w:p>
+    <w:p>
+      <w:pPr>
+        <w:spacing w:after="0"/>
+        <w:jc w:val="both"/>
+        <w:rPr>
+          <w:color w:val="FFFFFF" w:themeColor="background1"/>
+        </w:rPr>
+      </w:pPr>
+      <w:proofErr w:type="spellStart"/>
+      <w:r>
+        <w:rPr>
+          <w:color w:val="FFFFFF" w:themeColor="background1"/>
+        </w:rPr>
+        <w:t>apt</w:t>
+      </w:r>
+      <w:proofErr w:type="spellEnd"/>
+      <w:r>
+        <w:rPr>
+          <w:color w:val="FFFFFF" w:themeColor="background1"/>
+        </w:rPr>
+        <w:t xml:space="preserve"> update &amp;&amp; </w:t>
+      </w:r>
+      <w:proofErr w:type="spellStart"/>
+      <w:r>
+        <w:rPr>
+          <w:color w:val="FFFFFF" w:themeColor="background1"/>
+        </w:rPr>
+        <w:t>apt</w:t>
+      </w:r>
+      <w:proofErr w:type="spellEnd"/>
+      <w:r>
+        <w:rPr>
+          <w:color w:val="FFFFFF" w:themeColor="background1"/>
+        </w:rPr>
+        <w:t xml:space="preserve"> upgrade</w:t>
+      </w:r>
+    </w:p>
+    <w:p>
+      <w:pPr>
+        <w:jc w:val="both"/>
+        <w:rPr>
+          <w:color w:val="FFFFFF" w:themeColor="background1"/>
+        </w:rPr>
+      </w:pPr>
+      <w:proofErr w:type="spellStart"/>
+      <w:r>
+        <w:rPr>
+          <w:color w:val="FFFFFF" w:themeColor="background1"/>
+        </w:rPr>
+        <w:t>apt</w:t>
+      </w:r>
+      <w:proofErr w:type="spellEnd"/>
+      <w:r>
+        <w:rPr>
+          <w:color w:val="FFFFFF" w:themeColor="background1"/>
+        </w:rPr>
+        <w:t xml:space="preserve"> </w:t>
+      </w:r>
+      <w:proofErr w:type="spellStart"/>
+      <w:r>
+        <w:rPr>
+          <w:color w:val="FFFFFF" w:themeColor="background1"/>
+        </w:rPr>
+        <w:t>install</w:t>
+      </w:r>
+      <w:proofErr w:type="spellEnd"/>
+      <w:r>
+        <w:rPr>
+          <w:color w:val="FFFFFF" w:themeColor="background1"/>
+        </w:rPr>
+        <w:t xml:space="preserve"> apache2-utils</w:t>
+      </w:r>
+    </w:p>
+    <w:p>
+      <w:pPr>
+        <w:jc w:val="both"/>
+      </w:pPr>
+    </w:p>
+    <w:p>
+      <w:pPr>
+        <w:jc w:val="both"/>
+      </w:pPr>
+      <w:r>
+        <w:tab/>
+        <w:t xml:space="preserve">Le fichier </w:t>
+      </w:r>
+      <w:proofErr w:type="spellStart"/>
+      <w:r>
+        <w:t>htpasswd</w:t>
+      </w:r>
+      <w:proofErr w:type="spellEnd"/>
+      <w:r>
+        <w:t xml:space="preserve"> contient les identifiants et mots de passe des utilisateurs. Nous créons l’utilisateur « test » qui aura pour mot de passe « </w:t>
+      </w:r>
+      <w:proofErr w:type="spellStart"/>
+      <w:r>
+        <w:t>password</w:t>
+      </w:r>
+      <w:proofErr w:type="spellEnd"/>
+      <w:r>
+        <w:t> » :</w:t>
+      </w:r>
+    </w:p>
+    <w:p>
+      <w:pPr>
+        <w:jc w:val="both"/>
+      </w:pPr>
+      <w:r>
+        <w:rPr>
+          <w:noProof/>
+        </w:rPr>
+        <mc:AlternateContent>
+          <mc:Choice Requires="wps">
+            <w:drawing>
+              <wp:anchor distT="0" distB="0" distL="114300" distR="114300" simplePos="0" relativeHeight="251770368" behindDoc="1" locked="0" layoutInCell="1" allowOverlap="1" wp14:anchorId="31FFC9A9" wp14:editId="33B54803">
+                <wp:simplePos x="0" y="0"/>
+                <wp:positionH relativeFrom="margin">
+                  <wp:align>center</wp:align>
+                </wp:positionH>
+                <wp:positionV relativeFrom="paragraph">
+                  <wp:posOffset>131214</wp:posOffset>
+                </wp:positionV>
+                <wp:extent cx="6187440" cy="461818"/>
+                <wp:effectExtent l="0" t="0" r="3810" b="0"/>
+                <wp:wrapNone/>
+                <wp:docPr id="2138074301" name="Rectangle 8"/>
+                <wp:cNvGraphicFramePr>
+                  <a:graphicFrameLocks xmlns:a="http://schemas.openxmlformats.org/drawingml/2006/main"/>
+                </wp:cNvGraphicFramePr>
+                <a:graphic xmlns:a="http://schemas.openxmlformats.org/drawingml/2006/main">
+                  <a:graphicData uri="http://schemas.microsoft.com/office/word/2010/wordprocessingShape">
+                    <wps:wsp>
+                      <wps:cNvSpPr>
+                        <a:spLocks noChangeArrowheads="1"/>
+                      </wps:cNvSpPr>
+                      <wps:spPr bwMode="auto">
+                        <a:xfrm>
+                          <a:off x="0" y="0"/>
+                          <a:ext cx="6187440" cy="461818"/>
+                        </a:xfrm>
+                        <a:prstGeom prst="rect">
+                          <a:avLst/>
+                        </a:prstGeom>
+                        <a:solidFill>
+                          <a:schemeClr val="bg2">
+                            <a:lumMod val="10000"/>
+                            <a:lumOff val="0"/>
+                          </a:schemeClr>
+                        </a:solidFill>
+                        <a:ln>
+                          <a:noFill/>
+                        </a:ln>
+                      </wps:spPr>
+                      <wps:bodyPr rot="0" vert="horz" wrap="square" lIns="91440" tIns="45720" rIns="91440" bIns="45720" anchor="t" anchorCtr="0" upright="1">
+                        <a:noAutofit/>
+                      </wps:bodyPr>
+                    </wps:wsp>
+                  </a:graphicData>
+                </a:graphic>
+                <wp14:sizeRelH relativeFrom="page">
+                  <wp14:pctWidth>0</wp14:pctWidth>
+                </wp14:sizeRelH>
+                <wp14:sizeRelV relativeFrom="page">
+                  <wp14:pctHeight>0</wp14:pctHeight>
+                </wp14:sizeRelV>
+              </wp:anchor>
+            </w:drawing>
+          </mc:Choice>
+          <mc:Fallback>
+            <w:pict>
+              <v:rect w14:anchorId="1CAF2E17" id="Rectangle 8" o:spid="_x0000_s1026" style="position:absolute;margin-left:0;margin-top:10.35pt;width:487.2pt;height:36.35pt;z-index:-251546112;visibility:visible;mso-wrap-style:square;mso-width-percent:0;mso-height-percent:0;mso-wrap-distance-left:9pt;mso-wrap-distance-top:0;mso-wrap-distance-right:9pt;mso-wrap-distance-bottom:0;mso-position-horizontal:center;mso-position-horizontal-relative:margin;mso-position-vertical:absolute;mso-position-vertical-relative:text;mso-width-percent:0;mso-height-percent:0;mso-width-relative:page;mso-height-relative:page;v-text-anchor:top" o:gfxdata="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" fillcolor="#1c1a10 [334]" stroked="f">
+                <w10:wrap anchorx="margin"/>
+              </v:rect>
+            </w:pict>
+          </mc:Fallback>
+        </mc:AlternateContent>
+      </w:r>
+    </w:p>
+    <w:p>
+      <w:pPr>
+        <w:jc w:val="both"/>
+        <w:rPr>
+          <w:color w:val="FFFFFF" w:themeColor="background1"/>
+          <w:lang w:val="en-US"/>
+        </w:rPr>
+      </w:pPr>
+      <w:proofErr w:type="spellStart"/>
+      <w:r>
+        <w:rPr>
+          <w:color w:val="FFFFFF" w:themeColor="background1"/>
+          <w:lang w:val="en-US"/>
+        </w:rPr>
+        <w:t>htpasswd</w:t>
+      </w:r>
+      <w:proofErr w:type="spellEnd"/>
+      <w:r>
+        <w:rPr>
+          <w:color w:val="FFFFFF" w:themeColor="background1"/>
+          <w:lang w:val="en-US"/>
+        </w:rPr>
+        <w:t xml:space="preserve"> -c </w:t>
+      </w:r>
+      <w:r>
+        <w:rPr>
+          <w:color w:val="FFFFFF" w:themeColor="background1"/>
+          <w:lang w:val="en-US"/>
+        </w:rPr>
+        <w:t>/</w:t>
+      </w:r>
+      <w:proofErr w:type="spellStart"/>
+      <w:r>
+        <w:rPr>
+          <w:color w:val="FFFFFF" w:themeColor="background1"/>
+          <w:lang w:val="en-US"/>
+        </w:rPr>
+        <w:t>etc</w:t>
+      </w:r>
+      <w:proofErr w:type="spellEnd"/>
+      <w:r>
+        <w:rPr>
+          <w:color w:val="FFFFFF" w:themeColor="background1"/>
+          <w:lang w:val="en-US"/>
+        </w:rPr>
+        <w:t>/nginx/.</w:t>
+      </w:r>
+      <w:proofErr w:type="spellStart"/>
+      <w:r>
+        <w:rPr>
+          <w:color w:val="FFFFFF" w:themeColor="background1"/>
+          <w:lang w:val="en-US"/>
+        </w:rPr>
+        <w:t>htpasswd</w:t>
+      </w:r>
+      <w:proofErr w:type="spellEnd"/>
+      <w:r>
+        <w:rPr>
+          <w:color w:val="FFFFFF" w:themeColor="background1"/>
+          <w:lang w:val="en-US"/>
+        </w:rPr>
+        <w:t xml:space="preserve"> test</w:t>
+      </w:r>
+    </w:p>
+    <w:p>
+      <w:pPr>
+        <w:jc w:val="both"/>
+        <w:rPr>
+          <w:lang w:val="en-US"/>
+        </w:rPr>
+      </w:pPr>
+      <w:r>
+        <w:rPr>
+          <w:noProof/>
+          <w:lang w:val="en-US"/>
+        </w:rPr>
+        <w:drawing>
+          <wp:anchor distT="0" distB="0" distL="114300" distR="114300" simplePos="0" relativeHeight="251771392" behindDoc="0" locked="0" layoutInCell="1" allowOverlap="1" wp14:anchorId="37898F75" wp14:editId="00F452AA">
+            <wp:simplePos x="0" y="0"/>
+            <wp:positionH relativeFrom="margin">
+              <wp:align>center</wp:align>
+            </wp:positionH>
+            <wp:positionV relativeFrom="paragraph">
+              <wp:posOffset>306417</wp:posOffset>
+            </wp:positionV>
+            <wp:extent cx="4417869" cy="641304"/>
+            <wp:effectExtent l="0" t="0" r="1905" b="6985"/>
+            <wp:wrapTopAndBottom/>
+            <wp:docPr id="766047329" name="Image 12"/>
+            <wp:cNvGraphicFramePr>
+              <a:graphicFrameLocks xmlns:a="http://schemas.openxmlformats.org/drawingml/2006/main" noChangeAspect="1"/>
+            </wp:cNvGraphicFramePr>
+            <a:graphic xmlns:a="http://schemas.openxmlformats.org/drawingml/2006/main">
+              <a:graphicData uri="http://schemas.openxmlformats.org/drawingml/2006/picture">
+                <pic:pic xmlns:pic="http://schemas.openxmlformats.org/drawingml/2006/picture">
+                  <pic:nvPicPr>
+                    <pic:cNvPr id="0" name="Picture 7"/>
+                    <pic:cNvPicPr>
+                      <a:picLocks noChangeAspect="1" noChangeArrowheads="1"/>
+                    </pic:cNvPicPr>
+                  </pic:nvPicPr>
+                  <pic:blipFill>
+                    <a:blip r:embed="rId25">
+                      <a:extLst>
+                        <a:ext uri="{28A0092B-C50C-407E-A947-70E740481C1C}">
+                          <a14:useLocalDpi xmlns:a14="http://schemas.microsoft.com/office/drawing/2010/main" val="0"/>
+                        </a:ext>
+                      </a:extLst>
+                    </a:blip>
+                    <a:srcRect/>
+                    <a:stretch>
+                      <a:fillRect/>
+                    </a:stretch>
+                  </pic:blipFill>
+                  <pic:spPr bwMode="auto">
+                    <a:xfrm>
+                      <a:off x="0" y="0"/>
+                      <a:ext cx="4417869" cy="641304"/>
+                    </a:xfrm>
+                    <a:prstGeom prst="rect">
+                      <a:avLst/>
+                    </a:prstGeom>
+                    <a:noFill/>
+                  </pic:spPr>
+                </pic:pic>
+              </a:graphicData>
+            </a:graphic>
+          </wp:anchor>
+        </w:drawing>
+      </w:r>
+    </w:p>
+    <w:p>
+      <w:pPr>
+        <w:jc w:val="both"/>
+        <w:rPr>
+          <w:lang w:val="en-US"/>
+        </w:rPr>
+      </w:pPr>
+    </w:p>
+    <w:p>
+      <w:pPr>
+        <w:jc w:val="both"/>
+      </w:pPr>
+      <w:r>
+        <w:rPr>
+          <w:noProof/>
+        </w:rPr>
+        <w:drawing>
+          <wp:anchor distT="0" distB="0" distL="114300" distR="114300" simplePos="0" relativeHeight="251772416" behindDoc="0" locked="0" layoutInCell="1" allowOverlap="1" wp14:anchorId="724FB408" wp14:editId="2A045319">
+            <wp:simplePos x="0" y="0"/>
+            <wp:positionH relativeFrom="margin">
+              <wp:align>center</wp:align>
+            </wp:positionH>
+            <wp:positionV relativeFrom="paragraph">
+              <wp:posOffset>442595</wp:posOffset>
+            </wp:positionV>
+            <wp:extent cx="4395701" cy="2427779"/>
+            <wp:effectExtent l="0" t="0" r="5080" b="0"/>
+            <wp:wrapTopAndBottom/>
+            <wp:docPr id="677997083" name="Image 14"/>
+            <wp:cNvGraphicFramePr>
+              <a:graphicFrameLocks xmlns:a="http://schemas.openxmlformats.org/drawingml/2006/main" noChangeAspect="1"/>
+            </wp:cNvGraphicFramePr>
+            <a:graphic xmlns:a="http://schemas.openxmlformats.org/drawingml/2006/main">
+              <a:graphicData uri="http://schemas.openxmlformats.org/drawingml/2006/picture">
+                <pic:pic xmlns:pic="http://schemas.openxmlformats.org/drawingml/2006/picture">
+                  <pic:nvPicPr>
+                    <pic:cNvPr id="0" name="Picture 8"/>
+                    <pic:cNvPicPr>
+                      <a:picLocks noChangeAspect="1" noChangeArrowheads="1"/>
+                    </pic:cNvPicPr>
+                  </pic:nvPicPr>
+                  <pic:blipFill>
+                    <a:blip r:embed="rId26">
+                      <a:extLst>
+                        <a:ext uri="{28A0092B-C50C-407E-A947-70E740481C1C}">
+                          <a14:useLocalDpi xmlns:a14="http://schemas.microsoft.com/office/drawing/2010/main" val="0"/>
+                        </a:ext>
+                      </a:extLst>
+                    </a:blip>
+                    <a:srcRect/>
+                    <a:stretch>
+                      <a:fillRect/>
+                    </a:stretch>
+                  </pic:blipFill>
+                  <pic:spPr bwMode="auto">
+                    <a:xfrm>
+                      <a:off x="0" y="0"/>
+                      <a:ext cx="4395701" cy="2427779"/>
+                    </a:xfrm>
+                    <a:prstGeom prst="rect">
+                      <a:avLst/>
+                    </a:prstGeom>
+                    <a:noFill/>
+                  </pic:spPr>
+                </pic:pic>
+              </a:graphicData>
+            </a:graphic>
+          </wp:anchor>
+        </w:drawing>
+      </w:r>
+      <w:r>
+        <w:rPr>
+          <w:lang w:val="en-US"/>
+        </w:rPr>
+        <w:tab/>
+      </w:r>
+      <w:r>
+        <w:t>Nous vérifions maintenant que c</w:t>
+      </w:r>
+      <w:r>
+        <w:t xml:space="preserve">haque </w:t>
+      </w:r>
+      <w:r>
+        <w:t>site est protégé :</w:t>
+      </w:r>
+    </w:p>
+    <w:p>
+      <w:pPr>
+        <w:jc w:val="both"/>
+      </w:pPr>
+    </w:p>
+    <w:p>
+      <w:pPr>
+        <w:jc w:val="center"/>
+      </w:pPr>
+    </w:p>
+    <w:p>
+      <w:pPr>
+        <w:jc w:val="center"/>
+      </w:pPr>
+      <w:r>
+        <w:t>documentation.asie.gsb.org</w:t>
+      </w:r>
+    </w:p>
+    <w:p>
+      <w:pPr>
+        <w:jc w:val="both"/>
+      </w:pPr>
+    </w:p>
+    <w:p>
+      <w:pPr>
+        <w:jc w:val="both"/>
+      </w:pPr>
+    </w:p>
+    <w:p>
+      <w:pPr>
+        <w:jc w:val="both"/>
+      </w:pPr>
+    </w:p>
+    <w:p>
+      <w:pPr>
+        <w:jc w:val="both"/>
+      </w:pPr>
+    </w:p>
+    <w:p>
+      <w:pPr>
+        <w:jc w:val="both"/>
+      </w:pPr>
+    </w:p>
+    <w:p>
+      <w:pPr>
+        <w:jc w:val="both"/>
+      </w:pPr>
+    </w:p>
+    <w:p>
+      <w:pPr>
+        <w:jc w:val="both"/>
+      </w:pPr>
+    </w:p>
+    <w:p>
+      <w:pPr>
+        <w:jc w:val="both"/>
+      </w:pPr>
+      <w:r>
+        <w:rPr>
+          <w:noProof/>
+        </w:rPr>
+        <w:lastRenderedPageBreak/>
+        <w:drawing>
+          <wp:anchor distT="0" distB="0" distL="114300" distR="114300" simplePos="0" relativeHeight="251773440" behindDoc="0" locked="0" layoutInCell="1" allowOverlap="1" wp14:anchorId="41C8A771" wp14:editId="51989AC6">
+            <wp:simplePos x="0" y="0"/>
+            <wp:positionH relativeFrom="margin">
+              <wp:align>center</wp:align>
+            </wp:positionH>
+            <wp:positionV relativeFrom="paragraph">
+              <wp:posOffset>231</wp:posOffset>
+            </wp:positionV>
+            <wp:extent cx="4530725" cy="2551430"/>
+            <wp:effectExtent l="0" t="0" r="3175" b="1270"/>
+            <wp:wrapTopAndBottom/>
+            <wp:docPr id="1393754791" name="Image 16"/>
+            <wp:cNvGraphicFramePr>
+              <a:graphicFrameLocks xmlns:a="http://schemas.openxmlformats.org/drawingml/2006/main" noChangeAspect="1"/>
+            </wp:cNvGraphicFramePr>
+            <a:graphic xmlns:a="http://schemas.openxmlformats.org/drawingml/2006/main">
+              <a:graphicData uri="http://schemas.openxmlformats.org/drawingml/2006/picture">
+                <pic:pic xmlns:pic="http://schemas.openxmlformats.org/drawingml/2006/picture">
+                  <pic:nvPicPr>
+                    <pic:cNvPr id="0" name="Picture 9"/>
+                    <pic:cNvPicPr>
+                      <a:picLocks noChangeAspect="1" noChangeArrowheads="1"/>
+                    </pic:cNvPicPr>
+                  </pic:nvPicPr>
+                  <pic:blipFill rotWithShape="1">
+                    <a:blip r:embed="rId27">
+                      <a:extLst>
+                        <a:ext uri="{28A0092B-C50C-407E-A947-70E740481C1C}">
+                          <a14:useLocalDpi xmlns:a14="http://schemas.microsoft.com/office/drawing/2010/main" val="0"/>
+                        </a:ext>
+                      </a:extLst>
+                    </a:blip>
+                    <a:srcRect l="17806" r="8216"/>
+                    <a:stretch/>
+                  </pic:blipFill>
+                  <pic:spPr bwMode="auto">
+                    <a:xfrm>
+                      <a:off x="0" y="0"/>
+                      <a:ext cx="4530725" cy="2551430"/>
+                    </a:xfrm>
+                    <a:prstGeom prst="rect">
+                      <a:avLst/>
+                    </a:prstGeom>
+                    <a:noFill/>
+                    <a:ln>
+                      <a:noFill/>
+                    </a:ln>
+                    <a:extLst>
+                      <a:ext uri="{53640926-AAD7-44D8-BBD7-CCE9431645EC}">
+                        <a14:shadowObscured xmlns:a14="http://schemas.microsoft.com/office/drawing/2010/main"/>
+                      </a:ext>
+                    </a:extLst>
+                  </pic:spPr>
+                </pic:pic>
+              </a:graphicData>
+            </a:graphic>
+            <wp14:sizeRelH relativeFrom="margin">
+              <wp14:pctWidth>0</wp14:pctWidth>
+            </wp14:sizeRelH>
+            <wp14:sizeRelV relativeFrom="margin">
+              <wp14:pctHeight>0</wp14:pctHeight>
+            </wp14:sizeRelV>
+          </wp:anchor>
+        </w:drawing>
+      </w:r>
+    </w:p>
+    <w:p>
+      <w:pPr>
+        <w:jc w:val="center"/>
+      </w:pPr>
+      <w:r>
+        <w:t>intranet.asie.gsb.org</w:t>
+      </w:r>
+    </w:p>
+    <w:p>
+      <w:pPr>
+        <w:jc w:val="both"/>
+      </w:pPr>
+      <w:r>
+        <w:rPr>
+          <w:noProof/>
+        </w:rPr>
+        <w:drawing>
+          <wp:anchor distT="0" distB="0" distL="114300" distR="114300" simplePos="0" relativeHeight="251774464" behindDoc="0" locked="0" layoutInCell="1" allowOverlap="1" wp14:anchorId="0EB4C117" wp14:editId="16EAF70E">
+            <wp:simplePos x="0" y="0"/>
+            <wp:positionH relativeFrom="margin">
+              <wp:align>center</wp:align>
+            </wp:positionH>
+            <wp:positionV relativeFrom="paragraph">
+              <wp:posOffset>187787</wp:posOffset>
+            </wp:positionV>
+            <wp:extent cx="4505325" cy="2632075"/>
+            <wp:effectExtent l="0" t="0" r="9525" b="0"/>
+            <wp:wrapTopAndBottom/>
+            <wp:docPr id="54550622" name="Image 18"/>
+            <wp:cNvGraphicFramePr>
+              <a:graphicFrameLocks xmlns:a="http://schemas.openxmlformats.org/drawingml/2006/main" noChangeAspect="1"/>
+            </wp:cNvGraphicFramePr>
+            <a:graphic xmlns:a="http://schemas.openxmlformats.org/drawingml/2006/main">
+              <a:graphicData uri="http://schemas.openxmlformats.org/drawingml/2006/picture">
+                <pic:pic xmlns:pic="http://schemas.openxmlformats.org/drawingml/2006/picture">
+                  <pic:nvPicPr>
+                    <pic:cNvPr id="0" name="Picture 10"/>
+                    <pic:cNvPicPr>
+                      <a:picLocks noChangeAspect="1" noChangeArrowheads="1"/>
+                    </pic:cNvPicPr>
+                  </pic:nvPicPr>
+                  <pic:blipFill rotWithShape="1">
+                    <a:blip r:embed="rId28">
+                      <a:extLst>
+                        <a:ext uri="{28A0092B-C50C-407E-A947-70E740481C1C}">
+                          <a14:useLocalDpi xmlns:a14="http://schemas.microsoft.com/office/drawing/2010/main" val="0"/>
+                        </a:ext>
+                      </a:extLst>
+                    </a:blip>
+                    <a:srcRect l="20665" r="4409"/>
+                    <a:stretch/>
+                  </pic:blipFill>
+                  <pic:spPr bwMode="auto">
+                    <a:xfrm>
+                      <a:off x="0" y="0"/>
+                      <a:ext cx="4505325" cy="2632075"/>
+                    </a:xfrm>
+                    <a:prstGeom prst="rect">
+                      <a:avLst/>
+                    </a:prstGeom>
+                    <a:noFill/>
+                    <a:ln>
+                      <a:noFill/>
+                    </a:ln>
+                    <a:extLst>
+                      <a:ext uri="{53640926-AAD7-44D8-BBD7-CCE9431645EC}">
+                        <a14:shadowObscured xmlns:a14="http://schemas.microsoft.com/office/drawing/2010/main"/>
+                      </a:ext>
+                    </a:extLst>
+                  </pic:spPr>
+                </pic:pic>
+              </a:graphicData>
+            </a:graphic>
+            <wp14:sizeRelH relativeFrom="margin">
+              <wp14:pctWidth>0</wp14:pctWidth>
+            </wp14:sizeRelH>
+            <wp14:sizeRelV relativeFrom="margin">
+              <wp14:pctHeight>0</wp14:pctHeight>
+            </wp14:sizeRelV>
+          </wp:anchor>
+        </w:drawing>
+      </w:r>
+    </w:p>
+    <w:p>
+      <w:pPr>
+        <w:jc w:val="center"/>
+      </w:pPr>
+    </w:p>
+    <w:p>
+      <w:pPr>
+        <w:jc w:val="center"/>
+      </w:pPr>
+      <w:r>
+        <w:t>www.</w:t>
+      </w:r>
+      <w:r>
+        <w:t>asie.gsb.org</w:t>
+      </w:r>
+    </w:p>
+    <w:p>
+      <w:pPr>
+        <w:jc w:val="center"/>
+      </w:pPr>
+    </w:p>
+    <w:p>
+      <w:pPr>
+        <w:jc w:val="center"/>
+      </w:pPr>
+    </w:p>
+    <w:p>
+      <w:pPr>
+        <w:jc w:val="center"/>
+      </w:pPr>
+    </w:p>
+    <w:p>
+      <w:pPr>
+        <w:jc w:val="center"/>
+      </w:pPr>
+    </w:p>
+    <w:p>
+      <w:pPr>
+        <w:jc w:val="center"/>
+      </w:pPr>
+    </w:p>
+    <w:p>
+      <w:pPr>
+        <w:jc w:val="center"/>
+      </w:pPr>
+    </w:p>
+    <w:p>
+      <w:pPr>
+        <w:jc w:val="center"/>
+      </w:pPr>
+    </w:p>
+    <w:p>
+      <w:pPr>
+        <w:jc w:val="center"/>
+      </w:pPr>
+    </w:p>
+    <w:p>
+      <w:pPr>
+        <w:jc w:val="center"/>
+      </w:pPr>
+    </w:p>
+    <w:p>
+      <w:pPr>
+        <w:jc w:val="center"/>
+      </w:pPr>
+      <w:r>
+        <w:rPr>
+          <w:noProof/>
+        </w:rPr>
+        <w:lastRenderedPageBreak/>
+        <w:drawing>
+          <wp:anchor distT="0" distB="0" distL="114300" distR="114300" simplePos="0" relativeHeight="251775488" behindDoc="0" locked="0" layoutInCell="1" allowOverlap="1" wp14:anchorId="1666CAB4" wp14:editId="3D8FF835">
+            <wp:simplePos x="0" y="0"/>
+            <wp:positionH relativeFrom="margin">
+              <wp:align>center</wp:align>
+            </wp:positionH>
+            <wp:positionV relativeFrom="paragraph">
+              <wp:posOffset>0</wp:posOffset>
+            </wp:positionV>
+            <wp:extent cx="4214495" cy="2472055"/>
+            <wp:effectExtent l="0" t="0" r="0" b="4445"/>
+            <wp:wrapTopAndBottom/>
+            <wp:docPr id="31588810" name="Image 20"/>
+            <wp:cNvGraphicFramePr>
+              <a:graphicFrameLocks xmlns:a="http://schemas.openxmlformats.org/drawingml/2006/main" noChangeAspect="1"/>
+            </wp:cNvGraphicFramePr>
+            <a:graphic xmlns:a="http://schemas.openxmlformats.org/drawingml/2006/main">
+              <a:graphicData uri="http://schemas.openxmlformats.org/drawingml/2006/picture">
+                <pic:pic xmlns:pic="http://schemas.openxmlformats.org/drawingml/2006/picture">
+                  <pic:nvPicPr>
+                    <pic:cNvPr id="0" name="Picture 11"/>
+                    <pic:cNvPicPr>
+                      <a:picLocks noChangeAspect="1" noChangeArrowheads="1"/>
+                    </pic:cNvPicPr>
+                  </pic:nvPicPr>
+                  <pic:blipFill rotWithShape="1">
+                    <a:blip r:embed="rId29">
+                      <a:extLst>
+                        <a:ext uri="{28A0092B-C50C-407E-A947-70E740481C1C}">
+                          <a14:useLocalDpi xmlns:a14="http://schemas.microsoft.com/office/drawing/2010/main" val="0"/>
+                        </a:ext>
+                      </a:extLst>
+                    </a:blip>
+                    <a:srcRect l="17069" r="10787"/>
+                    <a:stretch/>
+                  </pic:blipFill>
+                  <pic:spPr bwMode="auto">
+                    <a:xfrm>
+                      <a:off x="0" y="0"/>
+                      <a:ext cx="4214495" cy="2472055"/>
+                    </a:xfrm>
+                    <a:prstGeom prst="rect">
+                      <a:avLst/>
+                    </a:prstGeom>
+                    <a:noFill/>
+                    <a:ln>
+                      <a:noFill/>
+                    </a:ln>
+                    <a:extLst>
+                      <a:ext uri="{53640926-AAD7-44D8-BBD7-CCE9431645EC}">
+                        <a14:shadowObscured xmlns:a14="http://schemas.microsoft.com/office/drawing/2010/main"/>
+                      </a:ext>
+                    </a:extLst>
+                  </pic:spPr>
+                </pic:pic>
+              </a:graphicData>
+            </a:graphic>
+          </wp:anchor>
+        </w:drawing>
+      </w:r>
+    </w:p>
+    <w:p>
+      <w:pPr>
+        <w:jc w:val="center"/>
+      </w:pPr>
+      <w:r>
+        <w:t>www</w:t>
+      </w:r>
+      <w:r>
+        <w:t>.</w:t>
+      </w:r>
+      <w:r>
+        <w:t>gsb.org</w:t>
+      </w:r>
+    </w:p>
+    <w:p>
+      <w:pPr>
+        <w:jc w:val="both"/>
+      </w:pPr>
+    </w:p>
+    <w:p>
+      <w:pPr>
+        <w:jc w:val="both"/>
+      </w:pPr>
+    </w:p>
+    <w:p>
+      <w:pPr>
+        <w:jc w:val="both"/>
+      </w:pPr>
+    </w:p>
+    <w:p>
+      <w:pPr>
+        <w:jc w:val="both"/>
+      </w:pPr>
+    </w:p>
     <w:sectPr>
-      <w:headerReference w:type="default" r:id="rId20"/>
-      <w:footerReference w:type="default" r:id="rId21"/>
+      <w:headerReference w:type="default" r:id="rId30"/>
+      <w:footerReference w:type="default" r:id="rId31"/>
       <w:pgSz w:w="11901" w:h="16817"/>
       <w:pgMar w:top="1417" w:right="1417" w:bottom="1417" w:left="1417" w:header="227" w:footer="284" w:gutter="0"/>
       <w:cols w:space="708"/>
@@ -13332,6 +15846,10 @@
 </file>
 
 <file path=customXml/item1.xml><?xml version="1.0" encoding="utf-8"?>
+<b:Sources xmlns:b="http://schemas.openxmlformats.org/officeDocument/2006/bibliography" xmlns="http://schemas.openxmlformats.org/officeDocument/2006/bibliography" SelectedStyle="\APASixthEditionOfficeOnline.xsl" StyleName="APA" Version="6"/>
+</file>
+
+<file path=customXml/item2.xml><?xml version="1.0" encoding="utf-8"?>
 <ct:contentTypeSchema xmlns:ct="http://schemas.microsoft.com/office/2006/metadata/contentType" xmlns:ma="http://schemas.microsoft.com/office/2006/metadata/properties/metaAttributes" ct:_="" ma:_="" ma:contentTypeName="TemplateFile" ma:contentTypeID="0x01010069924D1ECC420D47A2456556BC94F7370400BDF4491DEA4973499845289601F88B9F" ma:contentTypeVersion="55" ma:contentTypeDescription="Create a new document." ma:contentTypeScope="" ma:versionID="41eb558a2b826e6e4f9defd990175bec">
   <xsd:schema xmlns:xsd="http://www.w3.org/2001/XMLSchema" xmlns:xs="http://www.w3.org/2001/XMLSchema" xmlns:p="http://schemas.microsoft.com/office/2006/metadata/properties" xmlns:ns2="6d93d202-47fc-4405-873a-cab67cc5f1b2" xmlns:ns3="64acb2c5-0a2b-4bda-bd34-58e36cbb80d2" targetNamespace="http://schemas.microsoft.com/office/2006/metadata/properties" ma:root="true" ma:fieldsID="19deea0185cf7bc57eee9b90b1ba2ace" ns2:_="" ns3:_="">
     <xsd:import namespace="6d93d202-47fc-4405-873a-cab67cc5f1b2"/>
@@ -14390,11 +16908,16 @@
 </ct:contentTypeSchema>
 </file>
 
-<file path=customXml/item2.xml><?xml version="1.0" encoding="utf-8"?>
-<b:Sources xmlns:b="http://schemas.openxmlformats.org/officeDocument/2006/bibliography" xmlns="http://schemas.openxmlformats.org/officeDocument/2006/bibliography" SelectedStyle="\APASixthEditionOfficeOnline.xsl" StyleName="APA" Version="6"/>
+<file path=customXml/item3.xml><?xml version="1.0" encoding="utf-8"?>
+<?mso-contentType ?>
+<FormTemplates xmlns="http://schemas.microsoft.com/sharepoint/v3/contenttype/forms">
+  <Display>DocumentLibraryForm</Display>
+  <Edit>AssetEditForm</Edit>
+  <New>DocumentLibraryForm</New>
+</FormTemplates>
 </file>
 
-<file path=customXml/item3.xml><?xml version="1.0" encoding="utf-8"?>
+<file path=customXml/item4.xml><?xml version="1.0" encoding="utf-8"?>
 <p:properties xmlns:p="http://schemas.microsoft.com/office/2006/metadata/properties" xmlns:xsi="http://www.w3.org/2001/XMLSchema-instance" xmlns:pc="http://schemas.microsoft.com/office/infopath/2007/PartnerControls">
   <documentManagement>
     <AcquiredFrom xmlns="6d93d202-47fc-4405-873a-cab67cc5f1b2">Internal MS</AcquiredFrom>
@@ -14522,16 +17045,15 @@
 </p:properties>
 </file>
 
-<file path=customXml/item4.xml><?xml version="1.0" encoding="utf-8"?>
-<?mso-contentType ?>
-<FormTemplates xmlns="http://schemas.microsoft.com/sharepoint/v3/contenttype/forms">
-  <Display>DocumentLibraryForm</Display>
-  <Edit>AssetEditForm</Edit>
-  <New>DocumentLibraryForm</New>
-</FormTemplates>
+<file path=customXml/itemProps1.xml><?xml version="1.0" encoding="utf-8"?>
+<ds:datastoreItem xmlns:ds="http://schemas.openxmlformats.org/officeDocument/2006/customXml" ds:itemID="{F74C85FD-E6A2-4824-A501-F499458C7397}">
+  <ds:schemaRefs>
+    <ds:schemaRef ds:uri="http://schemas.openxmlformats.org/officeDocument/2006/bibliography"/>
+  </ds:schemaRefs>
+</ds:datastoreItem>
 </file>
 
-<file path=customXml/itemProps1.xml><?xml version="1.0" encoding="utf-8"?>
+<file path=customXml/itemProps2.xml><?xml version="1.0" encoding="utf-8"?>
 <ds:datastoreItem xmlns:ds="http://schemas.openxmlformats.org/officeDocument/2006/customXml" ds:itemID="{7F40C45B-ED93-4F61-AA6F-729ED9638BB7}">
   <ds:schemaRefs>
     <ds:schemaRef ds:uri="http://schemas.microsoft.com/office/2006/metadata/contentType"/>
@@ -14550,15 +17072,15 @@
 </ds:datastoreItem>
 </file>
 
-<file path=customXml/itemProps2.xml><?xml version="1.0" encoding="utf-8"?>
-<ds:datastoreItem xmlns:ds="http://schemas.openxmlformats.org/officeDocument/2006/customXml" ds:itemID="{F74C85FD-E6A2-4824-A501-F499458C7397}">
+<file path=customXml/itemProps3.xml><?xml version="1.0" encoding="utf-8"?>
+<ds:datastoreItem xmlns:ds="http://schemas.openxmlformats.org/officeDocument/2006/customXml" ds:itemID="{ACC027B1-4BA3-4888-AAB4-DAC04C19B44D}">
   <ds:schemaRefs>
-    <ds:schemaRef ds:uri="http://schemas.openxmlformats.org/officeDocument/2006/bibliography"/>
+    <ds:schemaRef ds:uri="http://schemas.microsoft.com/sharepoint/v3/contenttype/forms"/>
   </ds:schemaRefs>
 </ds:datastoreItem>
 </file>
 
-<file path=customXml/itemProps3.xml><?xml version="1.0" encoding="utf-8"?>
+<file path=customXml/itemProps4.xml><?xml version="1.0" encoding="utf-8"?>
 <ds:datastoreItem xmlns:ds="http://schemas.openxmlformats.org/officeDocument/2006/customXml" ds:itemID="{AF2C2748-23F5-44E5-8D9D-BE217C6CFB06}">
   <ds:schemaRefs>
     <ds:schemaRef ds:uri="http://schemas.microsoft.com/office/2006/metadata/properties"/>
@@ -14567,12 +17089,4 @@
     <ds:schemaRef ds:uri="64acb2c5-0a2b-4bda-bd34-58e36cbb80d2"/>
   </ds:schemaRefs>
 </ds:datastoreItem>
-</file>
-
-<file path=customXml/itemProps4.xml><?xml version="1.0" encoding="utf-8"?>
-<ds:datastoreItem xmlns:ds="http://schemas.openxmlformats.org/officeDocument/2006/customXml" ds:itemID="{ACC027B1-4BA3-4888-AAB4-DAC04C19B44D}">
-  <ds:schemaRefs>
-    <ds:schemaRef ds:uri="http://schemas.microsoft.com/sharepoint/v3/contenttype/forms"/>
-  </ds:schemaRefs>
-</ds:datastoreItem>
 </file>
</xml_diff>